<commit_message>
Used chatgpt to increase the value of my documentation
</commit_message>
<xml_diff>
--- a/Jefa/JEFA.docx
+++ b/Jefa/JEFA.docx
@@ -7196,6 +7196,1941 @@
           </w14:textOutline>
         </w:rPr>
       </w:pPr>
+      <w:r>
+        <w:rPr>
+          <w:color w:val="806000" w:themeColor="accent4" w:themeShade="80"/>
+          <w:sz w:val="32"/>
+          <w:szCs w:val="32"/>
+          <w14:shadow w14:blurRad="38100" w14:dist="19050" w14:dir="2700000" w14:sx="100000" w14:sy="100000" w14:kx="0" w14:ky="0" w14:algn="tl">
+            <w14:schemeClr w14:val="dk1">
+              <w14:alpha w14:val="60000"/>
+            </w14:schemeClr>
+          </w14:shadow>
+          <w14:textOutline w14:w="0" w14:cap="flat" w14:cmpd="sng" w14:algn="ctr">
+            <w14:noFill/>
+            <w14:prstDash w14:val="solid"/>
+            <w14:round/>
+          </w14:textOutline>
+        </w:rPr>
+        <w:br w:type="page"/>
+      </w:r>
+    </w:p>
+    <w:p>
+      <w:pPr>
+        <w:rPr>
+          <w:color w:val="806000" w:themeColor="accent4" w:themeShade="80"/>
+          <w:sz w:val="32"/>
+          <w:szCs w:val="32"/>
+          <w14:shadow w14:blurRad="38100" w14:dist="19050" w14:dir="2700000" w14:sx="100000" w14:sy="100000" w14:kx="0" w14:ky="0" w14:algn="tl">
+            <w14:schemeClr w14:val="dk1">
+              <w14:alpha w14:val="60000"/>
+            </w14:schemeClr>
+          </w14:shadow>
+          <w14:textOutline w14:w="0" w14:cap="flat" w14:cmpd="sng" w14:algn="ctr">
+            <w14:noFill/>
+            <w14:prstDash w14:val="solid"/>
+            <w14:round/>
+          </w14:textOutline>
+        </w:rPr>
+      </w:pPr>
+      <w:r>
+        <w:rPr>
+          <w:color w:val="806000" w:themeColor="accent4" w:themeShade="80"/>
+          <w:sz w:val="32"/>
+          <w:szCs w:val="32"/>
+          <w14:shadow w14:blurRad="38100" w14:dist="19050" w14:dir="2700000" w14:sx="100000" w14:sy="100000" w14:kx="0" w14:ky="0" w14:algn="tl">
+            <w14:schemeClr w14:val="dk1">
+              <w14:alpha w14:val="60000"/>
+            </w14:schemeClr>
+          </w14:shadow>
+          <w14:textOutline w14:w="0" w14:cap="flat" w14:cmpd="sng" w14:algn="ctr">
+            <w14:noFill/>
+            <w14:prstDash w14:val="solid"/>
+            <w14:round/>
+          </w14:textOutline>
+        </w:rPr>
+        <w:lastRenderedPageBreak/>
+        <w:t>Experiencing the User Flow of JEFA App:</w:t>
+      </w:r>
+    </w:p>
+    <w:p>
+      <w:pPr>
+        <w:rPr>
+          <w:color w:val="806000" w:themeColor="accent4" w:themeShade="80"/>
+          <w:sz w:val="32"/>
+          <w:szCs w:val="32"/>
+          <w14:shadow w14:blurRad="38100" w14:dist="19050" w14:dir="2700000" w14:sx="100000" w14:sy="100000" w14:kx="0" w14:ky="0" w14:algn="tl">
+            <w14:schemeClr w14:val="dk1">
+              <w14:alpha w14:val="60000"/>
+            </w14:schemeClr>
+          </w14:shadow>
+          <w14:textOutline w14:w="0" w14:cap="flat" w14:cmpd="sng" w14:algn="ctr">
+            <w14:noFill/>
+            <w14:prstDash w14:val="solid"/>
+            <w14:round/>
+          </w14:textOutline>
+        </w:rPr>
+      </w:pPr>
+    </w:p>
+    <w:p>
+      <w:pPr>
+        <w:rPr>
+          <w:color w:val="806000" w:themeColor="accent4" w:themeShade="80"/>
+          <w:sz w:val="32"/>
+          <w:szCs w:val="32"/>
+          <w14:shadow w14:blurRad="38100" w14:dist="19050" w14:dir="2700000" w14:sx="100000" w14:sy="100000" w14:kx="0" w14:ky="0" w14:algn="tl">
+            <w14:schemeClr w14:val="dk1">
+              <w14:alpha w14:val="60000"/>
+            </w14:schemeClr>
+          </w14:shadow>
+          <w14:textOutline w14:w="0" w14:cap="flat" w14:cmpd="sng" w14:algn="ctr">
+            <w14:noFill/>
+            <w14:prstDash w14:val="solid"/>
+            <w14:round/>
+          </w14:textOutline>
+        </w:rPr>
+      </w:pPr>
+      <w:r>
+        <w:rPr>
+          <w:color w:val="806000" w:themeColor="accent4" w:themeShade="80"/>
+          <w:sz w:val="32"/>
+          <w:szCs w:val="32"/>
+          <w14:shadow w14:blurRad="38100" w14:dist="19050" w14:dir="2700000" w14:sx="100000" w14:sy="100000" w14:kx="0" w14:ky="0" w14:algn="tl">
+            <w14:schemeClr w14:val="dk1">
+              <w14:alpha w14:val="60000"/>
+            </w14:schemeClr>
+          </w14:shadow>
+          <w14:textOutline w14:w="0" w14:cap="flat" w14:cmpd="sng" w14:algn="ctr">
+            <w14:noFill/>
+            <w14:prstDash w14:val="solid"/>
+            <w14:round/>
+          </w14:textOutline>
+        </w:rPr>
+        <w:t>As a user interacting with the JEFA app, let me walk you through the user flow and the experience I might have while using it:</w:t>
+      </w:r>
+    </w:p>
+    <w:p>
+      <w:pPr>
+        <w:rPr>
+          <w:color w:val="806000" w:themeColor="accent4" w:themeShade="80"/>
+          <w:sz w:val="32"/>
+          <w:szCs w:val="32"/>
+          <w14:shadow w14:blurRad="38100" w14:dist="19050" w14:dir="2700000" w14:sx="100000" w14:sy="100000" w14:kx="0" w14:ky="0" w14:algn="tl">
+            <w14:schemeClr w14:val="dk1">
+              <w14:alpha w14:val="60000"/>
+            </w14:schemeClr>
+          </w14:shadow>
+          <w14:textOutline w14:w="0" w14:cap="flat" w14:cmpd="sng" w14:algn="ctr">
+            <w14:noFill/>
+            <w14:prstDash w14:val="solid"/>
+            <w14:round/>
+          </w14:textOutline>
+        </w:rPr>
+      </w:pPr>
+    </w:p>
+    <w:p>
+      <w:pPr>
+        <w:rPr>
+          <w:color w:val="806000" w:themeColor="accent4" w:themeShade="80"/>
+          <w:sz w:val="32"/>
+          <w:szCs w:val="32"/>
+          <w14:shadow w14:blurRad="38100" w14:dist="19050" w14:dir="2700000" w14:sx="100000" w14:sy="100000" w14:kx="0" w14:ky="0" w14:algn="tl">
+            <w14:schemeClr w14:val="dk1">
+              <w14:alpha w14:val="60000"/>
+            </w14:schemeClr>
+          </w14:shadow>
+          <w14:textOutline w14:w="0" w14:cap="flat" w14:cmpd="sng" w14:algn="ctr">
+            <w14:noFill/>
+            <w14:prstDash w14:val="solid"/>
+            <w14:round/>
+          </w14:textOutline>
+        </w:rPr>
+      </w:pPr>
+      <w:r>
+        <w:rPr>
+          <w:color w:val="806000" w:themeColor="accent4" w:themeShade="80"/>
+          <w:sz w:val="32"/>
+          <w:szCs w:val="32"/>
+          <w14:shadow w14:blurRad="38100" w14:dist="19050" w14:dir="2700000" w14:sx="100000" w14:sy="100000" w14:kx="0" w14:ky="0" w14:algn="tl">
+            <w14:schemeClr w14:val="dk1">
+              <w14:alpha w14:val="60000"/>
+            </w14:schemeClr>
+          </w14:shadow>
+          <w14:textOutline w14:w="0" w14:cap="flat" w14:cmpd="sng" w14:algn="ctr">
+            <w14:noFill/>
+            <w14:prstDash w14:val="solid"/>
+            <w14:round/>
+          </w14:textOutline>
+        </w:rPr>
+        <w:t>1. **Logging In:**</w:t>
+      </w:r>
+    </w:p>
+    <w:p>
+      <w:pPr>
+        <w:rPr>
+          <w:color w:val="806000" w:themeColor="accent4" w:themeShade="80"/>
+          <w:sz w:val="32"/>
+          <w:szCs w:val="32"/>
+          <w14:shadow w14:blurRad="38100" w14:dist="19050" w14:dir="2700000" w14:sx="100000" w14:sy="100000" w14:kx="0" w14:ky="0" w14:algn="tl">
+            <w14:schemeClr w14:val="dk1">
+              <w14:alpha w14:val="60000"/>
+            </w14:schemeClr>
+          </w14:shadow>
+          <w14:textOutline w14:w="0" w14:cap="flat" w14:cmpd="sng" w14:algn="ctr">
+            <w14:noFill/>
+            <w14:prstDash w14:val="solid"/>
+            <w14:round/>
+          </w14:textOutline>
+        </w:rPr>
+      </w:pPr>
+      <w:r>
+        <w:rPr>
+          <w:color w:val="806000" w:themeColor="accent4" w:themeShade="80"/>
+          <w:sz w:val="32"/>
+          <w:szCs w:val="32"/>
+          <w14:shadow w14:blurRad="38100" w14:dist="19050" w14:dir="2700000" w14:sx="100000" w14:sy="100000" w14:kx="0" w14:ky="0" w14:algn="tl">
+            <w14:schemeClr w14:val="dk1">
+              <w14:alpha w14:val="60000"/>
+            </w14:schemeClr>
+          </w14:shadow>
+          <w14:textOutline w14:w="0" w14:cap="flat" w14:cmpd="sng" w14:algn="ctr">
+            <w14:noFill/>
+            <w14:prstDash w14:val="solid"/>
+            <w14:round/>
+          </w14:textOutline>
+        </w:rPr>
+        <w:t xml:space="preserve">   - I open the JEFA app on my device and am presented with a login screen.</w:t>
+      </w:r>
+    </w:p>
+    <w:p>
+      <w:pPr>
+        <w:rPr>
+          <w:color w:val="806000" w:themeColor="accent4" w:themeShade="80"/>
+          <w:sz w:val="32"/>
+          <w:szCs w:val="32"/>
+          <w14:shadow w14:blurRad="38100" w14:dist="19050" w14:dir="2700000" w14:sx="100000" w14:sy="100000" w14:kx="0" w14:ky="0" w14:algn="tl">
+            <w14:schemeClr w14:val="dk1">
+              <w14:alpha w14:val="60000"/>
+            </w14:schemeClr>
+          </w14:shadow>
+          <w14:textOutline w14:w="0" w14:cap="flat" w14:cmpd="sng" w14:algn="ctr">
+            <w14:noFill/>
+            <w14:prstDash w14:val="solid"/>
+            <w14:round/>
+          </w14:textOutline>
+        </w:rPr>
+      </w:pPr>
+      <w:r>
+        <w:rPr>
+          <w:color w:val="806000" w:themeColor="accent4" w:themeShade="80"/>
+          <w:sz w:val="32"/>
+          <w:szCs w:val="32"/>
+          <w14:shadow w14:blurRad="38100" w14:dist="19050" w14:dir="2700000" w14:sx="100000" w14:sy="100000" w14:kx="0" w14:ky="0" w14:algn="tl">
+            <w14:schemeClr w14:val="dk1">
+              <w14:alpha w14:val="60000"/>
+            </w14:schemeClr>
+          </w14:shadow>
+          <w14:textOutline w14:w="0" w14:cap="flat" w14:cmpd="sng" w14:algn="ctr">
+            <w14:noFill/>
+            <w14:prstDash w14:val="solid"/>
+            <w14:round/>
+          </w14:textOutline>
+        </w:rPr>
+        <w:t xml:space="preserve">   - I enter my credentials as either an Administrator, Normal User, or Pseudo User, depending on my role and access level.</w:t>
+      </w:r>
+    </w:p>
+    <w:p>
+      <w:pPr>
+        <w:rPr>
+          <w:color w:val="806000" w:themeColor="accent4" w:themeShade="80"/>
+          <w:sz w:val="32"/>
+          <w:szCs w:val="32"/>
+          <w14:shadow w14:blurRad="38100" w14:dist="19050" w14:dir="2700000" w14:sx="100000" w14:sy="100000" w14:kx="0" w14:ky="0" w14:algn="tl">
+            <w14:schemeClr w14:val="dk1">
+              <w14:alpha w14:val="60000"/>
+            </w14:schemeClr>
+          </w14:shadow>
+          <w14:textOutline w14:w="0" w14:cap="flat" w14:cmpd="sng" w14:algn="ctr">
+            <w14:noFill/>
+            <w14:prstDash w14:val="solid"/>
+            <w14:round/>
+          </w14:textOutline>
+        </w:rPr>
+      </w:pPr>
+      <w:r>
+        <w:rPr>
+          <w:color w:val="806000" w:themeColor="accent4" w:themeShade="80"/>
+          <w:sz w:val="32"/>
+          <w:szCs w:val="32"/>
+          <w14:shadow w14:blurRad="38100" w14:dist="19050" w14:dir="2700000" w14:sx="100000" w14:sy="100000" w14:kx="0" w14:ky="0" w14:algn="tl">
+            <w14:schemeClr w14:val="dk1">
+              <w14:alpha w14:val="60000"/>
+            </w14:schemeClr>
+          </w14:shadow>
+          <w14:textOutline w14:w="0" w14:cap="flat" w14:cmpd="sng" w14:algn="ctr">
+            <w14:noFill/>
+            <w14:prstDash w14:val="solid"/>
+            <w14:round/>
+          </w14:textOutline>
+        </w:rPr>
+        <w:t xml:space="preserve">   - Upon successful login, the app greets me with a dashboard or main menu.</w:t>
+      </w:r>
+    </w:p>
+    <w:p>
+      <w:pPr>
+        <w:rPr>
+          <w:color w:val="806000" w:themeColor="accent4" w:themeShade="80"/>
+          <w:sz w:val="32"/>
+          <w:szCs w:val="32"/>
+          <w14:shadow w14:blurRad="38100" w14:dist="19050" w14:dir="2700000" w14:sx="100000" w14:sy="100000" w14:kx="0" w14:ky="0" w14:algn="tl">
+            <w14:schemeClr w14:val="dk1">
+              <w14:alpha w14:val="60000"/>
+            </w14:schemeClr>
+          </w14:shadow>
+          <w14:textOutline w14:w="0" w14:cap="flat" w14:cmpd="sng" w14:algn="ctr">
+            <w14:noFill/>
+            <w14:prstDash w14:val="solid"/>
+            <w14:round/>
+          </w14:textOutline>
+        </w:rPr>
+      </w:pPr>
+    </w:p>
+    <w:p>
+      <w:pPr>
+        <w:rPr>
+          <w:color w:val="806000" w:themeColor="accent4" w:themeShade="80"/>
+          <w:sz w:val="32"/>
+          <w:szCs w:val="32"/>
+          <w14:shadow w14:blurRad="38100" w14:dist="19050" w14:dir="2700000" w14:sx="100000" w14:sy="100000" w14:kx="0" w14:ky="0" w14:algn="tl">
+            <w14:schemeClr w14:val="dk1">
+              <w14:alpha w14:val="60000"/>
+            </w14:schemeClr>
+          </w14:shadow>
+          <w14:textOutline w14:w="0" w14:cap="flat" w14:cmpd="sng" w14:algn="ctr">
+            <w14:noFill/>
+            <w14:prstDash w14:val="solid"/>
+            <w14:round/>
+          </w14:textOutline>
+        </w:rPr>
+      </w:pPr>
+      <w:r>
+        <w:rPr>
+          <w:color w:val="806000" w:themeColor="accent4" w:themeShade="80"/>
+          <w:sz w:val="32"/>
+          <w:szCs w:val="32"/>
+          <w14:shadow w14:blurRad="38100" w14:dist="19050" w14:dir="2700000" w14:sx="100000" w14:sy="100000" w14:kx="0" w14:ky="0" w14:algn="tl">
+            <w14:schemeClr w14:val="dk1">
+              <w14:alpha w14:val="60000"/>
+            </w14:schemeClr>
+          </w14:shadow>
+          <w14:textOutline w14:w="0" w14:cap="flat" w14:cmpd="sng" w14:algn="ctr">
+            <w14:noFill/>
+            <w14:prstDash w14:val="solid"/>
+            <w14:round/>
+          </w14:textOutline>
+        </w:rPr>
+        <w:t>2. **Dashboard/Main Menu:**</w:t>
+      </w:r>
+    </w:p>
+    <w:p>
+      <w:pPr>
+        <w:rPr>
+          <w:color w:val="806000" w:themeColor="accent4" w:themeShade="80"/>
+          <w:sz w:val="32"/>
+          <w:szCs w:val="32"/>
+          <w14:shadow w14:blurRad="38100" w14:dist="19050" w14:dir="2700000" w14:sx="100000" w14:sy="100000" w14:kx="0" w14:ky="0" w14:algn="tl">
+            <w14:schemeClr w14:val="dk1">
+              <w14:alpha w14:val="60000"/>
+            </w14:schemeClr>
+          </w14:shadow>
+          <w14:textOutline w14:w="0" w14:cap="flat" w14:cmpd="sng" w14:algn="ctr">
+            <w14:noFill/>
+            <w14:prstDash w14:val="solid"/>
+            <w14:round/>
+          </w14:textOutline>
+        </w:rPr>
+      </w:pPr>
+      <w:r>
+        <w:rPr>
+          <w:color w:val="806000" w:themeColor="accent4" w:themeShade="80"/>
+          <w:sz w:val="32"/>
+          <w:szCs w:val="32"/>
+          <w14:shadow w14:blurRad="38100" w14:dist="19050" w14:dir="2700000" w14:sx="100000" w14:sy="100000" w14:kx="0" w14:ky="0" w14:algn="tl">
+            <w14:schemeClr w14:val="dk1">
+              <w14:alpha w14:val="60000"/>
+            </w14:schemeClr>
+          </w14:shadow>
+          <w14:textOutline w14:w="0" w14:cap="flat" w14:cmpd="sng" w14:algn="ctr">
+            <w14:noFill/>
+            <w14:prstDash w14:val="solid"/>
+            <w14:round/>
+          </w14:textOutline>
+        </w:rPr>
+        <w:t xml:space="preserve">   - The dashboard is clean and well-organized, displaying various options and functionalities I can access.</w:t>
+      </w:r>
+    </w:p>
+    <w:p>
+      <w:pPr>
+        <w:rPr>
+          <w:color w:val="806000" w:themeColor="accent4" w:themeShade="80"/>
+          <w:sz w:val="32"/>
+          <w:szCs w:val="32"/>
+          <w14:shadow w14:blurRad="38100" w14:dist="19050" w14:dir="2700000" w14:sx="100000" w14:sy="100000" w14:kx="0" w14:ky="0" w14:algn="tl">
+            <w14:schemeClr w14:val="dk1">
+              <w14:alpha w14:val="60000"/>
+            </w14:schemeClr>
+          </w14:shadow>
+          <w14:textOutline w14:w="0" w14:cap="flat" w14:cmpd="sng" w14:algn="ctr">
+            <w14:noFill/>
+            <w14:prstDash w14:val="solid"/>
+            <w14:round/>
+          </w14:textOutline>
+        </w:rPr>
+      </w:pPr>
+      <w:r>
+        <w:rPr>
+          <w:color w:val="806000" w:themeColor="accent4" w:themeShade="80"/>
+          <w:sz w:val="32"/>
+          <w:szCs w:val="32"/>
+          <w14:shadow w14:blurRad="38100" w14:dist="19050" w14:dir="2700000" w14:sx="100000" w14:sy="100000" w14:kx="0" w14:ky="0" w14:algn="tl">
+            <w14:schemeClr w14:val="dk1">
+              <w14:alpha w14:val="60000"/>
+            </w14:schemeClr>
+          </w14:shadow>
+          <w14:textOutline w14:w="0" w14:cap="flat" w14:cmpd="sng" w14:algn="ctr">
+            <w14:noFill/>
+            <w14:prstDash w14:val="solid"/>
+            <w14:round/>
+          </w14:textOutline>
+        </w:rPr>
+        <w:t xml:space="preserve">   - I see options like "Enter Class Data," "Generate Hall Data," "Modify Data," "View Snapshots," "Search Names," and more.</w:t>
+      </w:r>
+    </w:p>
+    <w:p>
+      <w:pPr>
+        <w:rPr>
+          <w:color w:val="806000" w:themeColor="accent4" w:themeShade="80"/>
+          <w:sz w:val="32"/>
+          <w:szCs w:val="32"/>
+          <w14:shadow w14:blurRad="38100" w14:dist="19050" w14:dir="2700000" w14:sx="100000" w14:sy="100000" w14:kx="0" w14:ky="0" w14:algn="tl">
+            <w14:schemeClr w14:val="dk1">
+              <w14:alpha w14:val="60000"/>
+            </w14:schemeClr>
+          </w14:shadow>
+          <w14:textOutline w14:w="0" w14:cap="flat" w14:cmpd="sng" w14:algn="ctr">
+            <w14:noFill/>
+            <w14:prstDash w14:val="solid"/>
+            <w14:round/>
+          </w14:textOutline>
+        </w:rPr>
+      </w:pPr>
+      <w:r>
+        <w:rPr>
+          <w:color w:val="806000" w:themeColor="accent4" w:themeShade="80"/>
+          <w:sz w:val="32"/>
+          <w:szCs w:val="32"/>
+          <w14:shadow w14:blurRad="38100" w14:dist="19050" w14:dir="2700000" w14:sx="100000" w14:sy="100000" w14:kx="0" w14:ky="0" w14:algn="tl">
+            <w14:schemeClr w14:val="dk1">
+              <w14:alpha w14:val="60000"/>
+            </w14:schemeClr>
+          </w14:shadow>
+          <w14:textOutline w14:w="0" w14:cap="flat" w14:cmpd="sng" w14:algn="ctr">
+            <w14:noFill/>
+            <w14:prstDash w14:val="solid"/>
+            <w14:round/>
+          </w14:textOutline>
+        </w:rPr>
+        <w:t xml:space="preserve">   - I notice a help or tutorial section, which I can refer to if needed.</w:t>
+      </w:r>
+    </w:p>
+    <w:p>
+      <w:pPr>
+        <w:rPr>
+          <w:color w:val="806000" w:themeColor="accent4" w:themeShade="80"/>
+          <w:sz w:val="32"/>
+          <w:szCs w:val="32"/>
+          <w14:shadow w14:blurRad="38100" w14:dist="19050" w14:dir="2700000" w14:sx="100000" w14:sy="100000" w14:kx="0" w14:ky="0" w14:algn="tl">
+            <w14:schemeClr w14:val="dk1">
+              <w14:alpha w14:val="60000"/>
+            </w14:schemeClr>
+          </w14:shadow>
+          <w14:textOutline w14:w="0" w14:cap="flat" w14:cmpd="sng" w14:algn="ctr">
+            <w14:noFill/>
+            <w14:prstDash w14:val="solid"/>
+            <w14:round/>
+          </w14:textOutline>
+        </w:rPr>
+      </w:pPr>
+    </w:p>
+    <w:p>
+      <w:pPr>
+        <w:rPr>
+          <w:color w:val="806000" w:themeColor="accent4" w:themeShade="80"/>
+          <w:sz w:val="32"/>
+          <w:szCs w:val="32"/>
+          <w14:shadow w14:blurRad="38100" w14:dist="19050" w14:dir="2700000" w14:sx="100000" w14:sy="100000" w14:kx="0" w14:ky="0" w14:algn="tl">
+            <w14:schemeClr w14:val="dk1">
+              <w14:alpha w14:val="60000"/>
+            </w14:schemeClr>
+          </w14:shadow>
+          <w14:textOutline w14:w="0" w14:cap="flat" w14:cmpd="sng" w14:algn="ctr">
+            <w14:noFill/>
+            <w14:prstDash w14:val="solid"/>
+            <w14:round/>
+          </w14:textOutline>
+        </w:rPr>
+      </w:pPr>
+      <w:r>
+        <w:rPr>
+          <w:color w:val="806000" w:themeColor="accent4" w:themeShade="80"/>
+          <w:sz w:val="32"/>
+          <w:szCs w:val="32"/>
+          <w14:shadow w14:blurRad="38100" w14:dist="19050" w14:dir="2700000" w14:sx="100000" w14:sy="100000" w14:kx="0" w14:ky="0" w14:algn="tl">
+            <w14:schemeClr w14:val="dk1">
+              <w14:alpha w14:val="60000"/>
+            </w14:schemeClr>
+          </w14:shadow>
+          <w14:textOutline w14:w="0" w14:cap="flat" w14:cmpd="sng" w14:algn="ctr">
+            <w14:noFill/>
+            <w14:prstDash w14:val="solid"/>
+            <w14:round/>
+          </w14:textOutline>
+        </w:rPr>
+        <w:t>3. **Entering Class Data:**</w:t>
+      </w:r>
+    </w:p>
+    <w:p>
+      <w:pPr>
+        <w:rPr>
+          <w:color w:val="806000" w:themeColor="accent4" w:themeShade="80"/>
+          <w:sz w:val="32"/>
+          <w:szCs w:val="32"/>
+          <w14:shadow w14:blurRad="38100" w14:dist="19050" w14:dir="2700000" w14:sx="100000" w14:sy="100000" w14:kx="0" w14:ky="0" w14:algn="tl">
+            <w14:schemeClr w14:val="dk1">
+              <w14:alpha w14:val="60000"/>
+            </w14:schemeClr>
+          </w14:shadow>
+          <w14:textOutline w14:w="0" w14:cap="flat" w14:cmpd="sng" w14:algn="ctr">
+            <w14:noFill/>
+            <w14:prstDash w14:val="solid"/>
+            <w14:round/>
+          </w14:textOutline>
+        </w:rPr>
+      </w:pPr>
+      <w:r>
+        <w:rPr>
+          <w:color w:val="806000" w:themeColor="accent4" w:themeShade="80"/>
+          <w:sz w:val="32"/>
+          <w:szCs w:val="32"/>
+          <w14:shadow w14:blurRad="38100" w14:dist="19050" w14:dir="2700000" w14:sx="100000" w14:sy="100000" w14:kx="0" w14:ky="0" w14:algn="tl">
+            <w14:schemeClr w14:val="dk1">
+              <w14:alpha w14:val="60000"/>
+            </w14:schemeClr>
+          </w14:shadow>
+          <w14:textOutline w14:w="0" w14:cap="flat" w14:cmpd="sng" w14:algn="ctr">
+            <w14:noFill/>
+            <w14:prstDash w14:val="solid"/>
+            <w14:round/>
+          </w14:textOutline>
+        </w:rPr>
+        <w:lastRenderedPageBreak/>
+        <w:t xml:space="preserve">   - I choose the "Enter Class Data" option to input student information such as names and classes.</w:t>
+      </w:r>
+    </w:p>
+    <w:p>
+      <w:pPr>
+        <w:rPr>
+          <w:color w:val="806000" w:themeColor="accent4" w:themeShade="80"/>
+          <w:sz w:val="32"/>
+          <w:szCs w:val="32"/>
+          <w14:shadow w14:blurRad="38100" w14:dist="19050" w14:dir="2700000" w14:sx="100000" w14:sy="100000" w14:kx="0" w14:ky="0" w14:algn="tl">
+            <w14:schemeClr w14:val="dk1">
+              <w14:alpha w14:val="60000"/>
+            </w14:schemeClr>
+          </w14:shadow>
+          <w14:textOutline w14:w="0" w14:cap="flat" w14:cmpd="sng" w14:algn="ctr">
+            <w14:noFill/>
+            <w14:prstDash w14:val="solid"/>
+            <w14:round/>
+          </w14:textOutline>
+        </w:rPr>
+      </w:pPr>
+      <w:r>
+        <w:rPr>
+          <w:color w:val="806000" w:themeColor="accent4" w:themeShade="80"/>
+          <w:sz w:val="32"/>
+          <w:szCs w:val="32"/>
+          <w14:shadow w14:blurRad="38100" w14:dist="19050" w14:dir="2700000" w14:sx="100000" w14:sy="100000" w14:kx="0" w14:ky="0" w14:algn="tl">
+            <w14:schemeClr w14:val="dk1">
+              <w14:alpha w14:val="60000"/>
+            </w14:schemeClr>
+          </w14:shadow>
+          <w14:textOutline w14:w="0" w14:cap="flat" w14:cmpd="sng" w14:algn="ctr">
+            <w14:noFill/>
+            <w14:prstDash w14:val="solid"/>
+            <w14:round/>
+          </w14:textOutline>
+        </w:rPr>
+        <w:t xml:space="preserve">   - The app guides me through the process, possibly offering fields for each student's name and class.</w:t>
+      </w:r>
+    </w:p>
+    <w:p>
+      <w:pPr>
+        <w:rPr>
+          <w:color w:val="806000" w:themeColor="accent4" w:themeShade="80"/>
+          <w:sz w:val="32"/>
+          <w:szCs w:val="32"/>
+          <w14:shadow w14:blurRad="38100" w14:dist="19050" w14:dir="2700000" w14:sx="100000" w14:sy="100000" w14:kx="0" w14:ky="0" w14:algn="tl">
+            <w14:schemeClr w14:val="dk1">
+              <w14:alpha w14:val="60000"/>
+            </w14:schemeClr>
+          </w14:shadow>
+          <w14:textOutline w14:w="0" w14:cap="flat" w14:cmpd="sng" w14:algn="ctr">
+            <w14:noFill/>
+            <w14:prstDash w14:val="solid"/>
+            <w14:round/>
+          </w14:textOutline>
+        </w:rPr>
+      </w:pPr>
+      <w:r>
+        <w:rPr>
+          <w:color w:val="806000" w:themeColor="accent4" w:themeShade="80"/>
+          <w:sz w:val="32"/>
+          <w:szCs w:val="32"/>
+          <w14:shadow w14:blurRad="38100" w14:dist="19050" w14:dir="2700000" w14:sx="100000" w14:sy="100000" w14:kx="0" w14:ky="0" w14:algn="tl">
+            <w14:schemeClr w14:val="dk1">
+              <w14:alpha w14:val="60000"/>
+            </w14:schemeClr>
+          </w14:shadow>
+          <w14:textOutline w14:w="0" w14:cap="flat" w14:cmpd="sng" w14:algn="ctr">
+            <w14:noFill/>
+            <w14:prstDash w14:val="solid"/>
+            <w14:round/>
+          </w14:textOutline>
+        </w:rPr>
+        <w:t xml:space="preserve">   - After inputting the data, I can save it.</w:t>
+      </w:r>
+    </w:p>
+    <w:p>
+      <w:pPr>
+        <w:rPr>
+          <w:color w:val="806000" w:themeColor="accent4" w:themeShade="80"/>
+          <w:sz w:val="32"/>
+          <w:szCs w:val="32"/>
+          <w14:shadow w14:blurRad="38100" w14:dist="19050" w14:dir="2700000" w14:sx="100000" w14:sy="100000" w14:kx="0" w14:ky="0" w14:algn="tl">
+            <w14:schemeClr w14:val="dk1">
+              <w14:alpha w14:val="60000"/>
+            </w14:schemeClr>
+          </w14:shadow>
+          <w14:textOutline w14:w="0" w14:cap="flat" w14:cmpd="sng" w14:algn="ctr">
+            <w14:noFill/>
+            <w14:prstDash w14:val="solid"/>
+            <w14:round/>
+          </w14:textOutline>
+        </w:rPr>
+      </w:pPr>
+    </w:p>
+    <w:p>
+      <w:pPr>
+        <w:rPr>
+          <w:color w:val="806000" w:themeColor="accent4" w:themeShade="80"/>
+          <w:sz w:val="32"/>
+          <w:szCs w:val="32"/>
+          <w14:shadow w14:blurRad="38100" w14:dist="19050" w14:dir="2700000" w14:sx="100000" w14:sy="100000" w14:kx="0" w14:ky="0" w14:algn="tl">
+            <w14:schemeClr w14:val="dk1">
+              <w14:alpha w14:val="60000"/>
+            </w14:schemeClr>
+          </w14:shadow>
+          <w14:textOutline w14:w="0" w14:cap="flat" w14:cmpd="sng" w14:algn="ctr">
+            <w14:noFill/>
+            <w14:prstDash w14:val="solid"/>
+            <w14:round/>
+          </w14:textOutline>
+        </w:rPr>
+      </w:pPr>
+      <w:r>
+        <w:rPr>
+          <w:color w:val="806000" w:themeColor="accent4" w:themeShade="80"/>
+          <w:sz w:val="32"/>
+          <w:szCs w:val="32"/>
+          <w14:shadow w14:blurRad="38100" w14:dist="19050" w14:dir="2700000" w14:sx="100000" w14:sy="100000" w14:kx="0" w14:ky="0" w14:algn="tl">
+            <w14:schemeClr w14:val="dk1">
+              <w14:alpha w14:val="60000"/>
+            </w14:schemeClr>
+          </w14:shadow>
+          <w14:textOutline w14:w="0" w14:cap="flat" w14:cmpd="sng" w14:algn="ctr">
+            <w14:noFill/>
+            <w14:prstDash w14:val="solid"/>
+            <w14:round/>
+          </w14:textOutline>
+        </w:rPr>
+        <w:t>4. **Generating Hall Data:**</w:t>
+      </w:r>
+    </w:p>
+    <w:p>
+      <w:pPr>
+        <w:rPr>
+          <w:color w:val="806000" w:themeColor="accent4" w:themeShade="80"/>
+          <w:sz w:val="32"/>
+          <w:szCs w:val="32"/>
+          <w14:shadow w14:blurRad="38100" w14:dist="19050" w14:dir="2700000" w14:sx="100000" w14:sy="100000" w14:kx="0" w14:ky="0" w14:algn="tl">
+            <w14:schemeClr w14:val="dk1">
+              <w14:alpha w14:val="60000"/>
+            </w14:schemeClr>
+          </w14:shadow>
+          <w14:textOutline w14:w="0" w14:cap="flat" w14:cmpd="sng" w14:algn="ctr">
+            <w14:noFill/>
+            <w14:prstDash w14:val="solid"/>
+            <w14:round/>
+          </w14:textOutline>
+        </w:rPr>
+      </w:pPr>
+      <w:r>
+        <w:rPr>
+          <w:color w:val="806000" w:themeColor="accent4" w:themeShade="80"/>
+          <w:sz w:val="32"/>
+          <w:szCs w:val="32"/>
+          <w14:shadow w14:blurRad="38100" w14:dist="19050" w14:dir="2700000" w14:sx="100000" w14:sy="100000" w14:kx="0" w14:ky="0" w14:algn="tl">
+            <w14:schemeClr w14:val="dk1">
+              <w14:alpha w14:val="60000"/>
+            </w14:schemeClr>
+          </w14:shadow>
+          <w14:textOutline w14:w="0" w14:cap="flat" w14:cmpd="sng" w14:algn="ctr">
+            <w14:noFill/>
+            <w14:prstDash w14:val="solid"/>
+            <w14:round/>
+          </w14:textOutline>
+        </w:rPr>
+        <w:t xml:space="preserve">   - Moving to the "Generate Hall Data" section, I provide information about the halls to be created.</w:t>
+      </w:r>
+    </w:p>
+    <w:p>
+      <w:pPr>
+        <w:rPr>
+          <w:color w:val="806000" w:themeColor="accent4" w:themeShade="80"/>
+          <w:sz w:val="32"/>
+          <w:szCs w:val="32"/>
+          <w14:shadow w14:blurRad="38100" w14:dist="19050" w14:dir="2700000" w14:sx="100000" w14:sy="100000" w14:kx="0" w14:ky="0" w14:algn="tl">
+            <w14:schemeClr w14:val="dk1">
+              <w14:alpha w14:val="60000"/>
+            </w14:schemeClr>
+          </w14:shadow>
+          <w14:textOutline w14:w="0" w14:cap="flat" w14:cmpd="sng" w14:algn="ctr">
+            <w14:noFill/>
+            <w14:prstDash w14:val="solid"/>
+            <w14:round/>
+          </w14:textOutline>
+        </w:rPr>
+      </w:pPr>
+      <w:r>
+        <w:rPr>
+          <w:color w:val="806000" w:themeColor="accent4" w:themeShade="80"/>
+          <w:sz w:val="32"/>
+          <w:szCs w:val="32"/>
+          <w14:shadow w14:blurRad="38100" w14:dist="19050" w14:dir="2700000" w14:sx="100000" w14:sy="100000" w14:kx="0" w14:ky="0" w14:algn="tl">
+            <w14:schemeClr w14:val="dk1">
+              <w14:alpha w14:val="60000"/>
+            </w14:schemeClr>
+          </w14:shadow>
+          <w14:textOutline w14:w="0" w14:cap="flat" w14:cmpd="sng" w14:algn="ctr">
+            <w14:noFill/>
+            <w14:prstDash w14:val="solid"/>
+            <w14:round/>
+          </w14:textOutline>
+        </w:rPr>
+        <w:t xml:space="preserve">   - The app takes the student data I entered and, using its core function, randomly assigns students to different halls.</w:t>
+      </w:r>
+    </w:p>
+    <w:p>
+      <w:pPr>
+        <w:rPr>
+          <w:color w:val="806000" w:themeColor="accent4" w:themeShade="80"/>
+          <w:sz w:val="32"/>
+          <w:szCs w:val="32"/>
+          <w14:shadow w14:blurRad="38100" w14:dist="19050" w14:dir="2700000" w14:sx="100000" w14:sy="100000" w14:kx="0" w14:ky="0" w14:algn="tl">
+            <w14:schemeClr w14:val="dk1">
+              <w14:alpha w14:val="60000"/>
+            </w14:schemeClr>
+          </w14:shadow>
+          <w14:textOutline w14:w="0" w14:cap="flat" w14:cmpd="sng" w14:algn="ctr">
+            <w14:noFill/>
+            <w14:prstDash w14:val="solid"/>
+            <w14:round/>
+          </w14:textOutline>
+        </w:rPr>
+      </w:pPr>
+      <w:r>
+        <w:rPr>
+          <w:color w:val="806000" w:themeColor="accent4" w:themeShade="80"/>
+          <w:sz w:val="32"/>
+          <w:szCs w:val="32"/>
+          <w14:shadow w14:blurRad="38100" w14:dist="19050" w14:dir="2700000" w14:sx="100000" w14:sy="100000" w14:kx="0" w14:ky="0" w14:algn="tl">
+            <w14:schemeClr w14:val="dk1">
+              <w14:alpha w14:val="60000"/>
+            </w14:schemeClr>
+          </w14:shadow>
+          <w14:textOutline w14:w="0" w14:cap="flat" w14:cmpd="sng" w14:algn="ctr">
+            <w14:noFill/>
+            <w14:prstDash w14:val="solid"/>
+            <w14:round/>
+          </w14:textOutline>
+        </w:rPr>
+        <w:t xml:space="preserve">   - Once generated, I can view and save the hall data.</w:t>
+      </w:r>
+    </w:p>
+    <w:p>
+      <w:pPr>
+        <w:rPr>
+          <w:color w:val="806000" w:themeColor="accent4" w:themeShade="80"/>
+          <w:sz w:val="32"/>
+          <w:szCs w:val="32"/>
+          <w14:shadow w14:blurRad="38100" w14:dist="19050" w14:dir="2700000" w14:sx="100000" w14:sy="100000" w14:kx="0" w14:ky="0" w14:algn="tl">
+            <w14:schemeClr w14:val="dk1">
+              <w14:alpha w14:val="60000"/>
+            </w14:schemeClr>
+          </w14:shadow>
+          <w14:textOutline w14:w="0" w14:cap="flat" w14:cmpd="sng" w14:algn="ctr">
+            <w14:noFill/>
+            <w14:prstDash w14:val="solid"/>
+            <w14:round/>
+          </w14:textOutline>
+        </w:rPr>
+      </w:pPr>
+    </w:p>
+    <w:p>
+      <w:pPr>
+        <w:rPr>
+          <w:color w:val="806000" w:themeColor="accent4" w:themeShade="80"/>
+          <w:sz w:val="32"/>
+          <w:szCs w:val="32"/>
+          <w14:shadow w14:blurRad="38100" w14:dist="19050" w14:dir="2700000" w14:sx="100000" w14:sy="100000" w14:kx="0" w14:ky="0" w14:algn="tl">
+            <w14:schemeClr w14:val="dk1">
+              <w14:alpha w14:val="60000"/>
+            </w14:schemeClr>
+          </w14:shadow>
+          <w14:textOutline w14:w="0" w14:cap="flat" w14:cmpd="sng" w14:algn="ctr">
+            <w14:noFill/>
+            <w14:prstDash w14:val="solid"/>
+            <w14:round/>
+          </w14:textOutline>
+        </w:rPr>
+      </w:pPr>
+      <w:r>
+        <w:rPr>
+          <w:color w:val="806000" w:themeColor="accent4" w:themeShade="80"/>
+          <w:sz w:val="32"/>
+          <w:szCs w:val="32"/>
+          <w14:shadow w14:blurRad="38100" w14:dist="19050" w14:dir="2700000" w14:sx="100000" w14:sy="100000" w14:kx="0" w14:ky="0" w14:algn="tl">
+            <w14:schemeClr w14:val="dk1">
+              <w14:alpha w14:val="60000"/>
+            </w14:schemeClr>
+          </w14:shadow>
+          <w14:textOutline w14:w="0" w14:cap="flat" w14:cmpd="sng" w14:algn="ctr">
+            <w14:noFill/>
+            <w14:prstDash w14:val="solid"/>
+            <w14:round/>
+          </w14:textOutline>
+        </w:rPr>
+        <w:t>5. **Modifying Data:**</w:t>
+      </w:r>
+    </w:p>
+    <w:p>
+      <w:pPr>
+        <w:rPr>
+          <w:color w:val="806000" w:themeColor="accent4" w:themeShade="80"/>
+          <w:sz w:val="32"/>
+          <w:szCs w:val="32"/>
+          <w14:shadow w14:blurRad="38100" w14:dist="19050" w14:dir="2700000" w14:sx="100000" w14:sy="100000" w14:kx="0" w14:ky="0" w14:algn="tl">
+            <w14:schemeClr w14:val="dk1">
+              <w14:alpha w14:val="60000"/>
+            </w14:schemeClr>
+          </w14:shadow>
+          <w14:textOutline w14:w="0" w14:cap="flat" w14:cmpd="sng" w14:algn="ctr">
+            <w14:noFill/>
+            <w14:prstDash w14:val="solid"/>
+            <w14:round/>
+          </w14:textOutline>
+        </w:rPr>
+      </w:pPr>
+      <w:r>
+        <w:rPr>
+          <w:color w:val="806000" w:themeColor="accent4" w:themeShade="80"/>
+          <w:sz w:val="32"/>
+          <w:szCs w:val="32"/>
+          <w14:shadow w14:blurRad="38100" w14:dist="19050" w14:dir="2700000" w14:sx="100000" w14:sy="100000" w14:kx="0" w14:ky="0" w14:algn="tl">
+            <w14:schemeClr w14:val="dk1">
+              <w14:alpha w14:val="60000"/>
+            </w14:schemeClr>
+          </w14:shadow>
+          <w14:textOutline w14:w="0" w14:cap="flat" w14:cmpd="sng" w14:algn="ctr">
+            <w14:noFill/>
+            <w14:prstDash w14:val="solid"/>
+            <w14:round/>
+          </w14:textOutline>
+        </w:rPr>
+        <w:t xml:space="preserve">   - Under "Modify Data," I can edit the entered student and hall data if needed.</w:t>
+      </w:r>
+    </w:p>
+    <w:p>
+      <w:pPr>
+        <w:rPr>
+          <w:color w:val="806000" w:themeColor="accent4" w:themeShade="80"/>
+          <w:sz w:val="32"/>
+          <w:szCs w:val="32"/>
+          <w14:shadow w14:blurRad="38100" w14:dist="19050" w14:dir="2700000" w14:sx="100000" w14:sy="100000" w14:kx="0" w14:ky="0" w14:algn="tl">
+            <w14:schemeClr w14:val="dk1">
+              <w14:alpha w14:val="60000"/>
+            </w14:schemeClr>
+          </w14:shadow>
+          <w14:textOutline w14:w="0" w14:cap="flat" w14:cmpd="sng" w14:algn="ctr">
+            <w14:noFill/>
+            <w14:prstDash w14:val="solid"/>
+            <w14:round/>
+          </w14:textOutline>
+        </w:rPr>
+      </w:pPr>
+      <w:r>
+        <w:rPr>
+          <w:color w:val="806000" w:themeColor="accent4" w:themeShade="80"/>
+          <w:sz w:val="32"/>
+          <w:szCs w:val="32"/>
+          <w14:shadow w14:blurRad="38100" w14:dist="19050" w14:dir="2700000" w14:sx="100000" w14:sy="100000" w14:kx="0" w14:ky="0" w14:algn="tl">
+            <w14:schemeClr w14:val="dk1">
+              <w14:alpha w14:val="60000"/>
+            </w14:schemeClr>
+          </w14:shadow>
+          <w14:textOutline w14:w="0" w14:cap="flat" w14:cmpd="sng" w14:algn="ctr">
+            <w14:noFill/>
+            <w14:prstDash w14:val="solid"/>
+            <w14:round/>
+          </w14:textOutline>
+        </w:rPr>
+        <w:t xml:space="preserve">   - I can add new students, change student classes, reassign students to halls, or modify hall names.</w:t>
+      </w:r>
+    </w:p>
+    <w:p>
+      <w:pPr>
+        <w:rPr>
+          <w:color w:val="806000" w:themeColor="accent4" w:themeShade="80"/>
+          <w:sz w:val="32"/>
+          <w:szCs w:val="32"/>
+          <w14:shadow w14:blurRad="38100" w14:dist="19050" w14:dir="2700000" w14:sx="100000" w14:sy="100000" w14:kx="0" w14:ky="0" w14:algn="tl">
+            <w14:schemeClr w14:val="dk1">
+              <w14:alpha w14:val="60000"/>
+            </w14:schemeClr>
+          </w14:shadow>
+          <w14:textOutline w14:w="0" w14:cap="flat" w14:cmpd="sng" w14:algn="ctr">
+            <w14:noFill/>
+            <w14:prstDash w14:val="solid"/>
+            <w14:round/>
+          </w14:textOutline>
+        </w:rPr>
+      </w:pPr>
+    </w:p>
+    <w:p>
+      <w:pPr>
+        <w:rPr>
+          <w:color w:val="806000" w:themeColor="accent4" w:themeShade="80"/>
+          <w:sz w:val="32"/>
+          <w:szCs w:val="32"/>
+          <w14:shadow w14:blurRad="38100" w14:dist="19050" w14:dir="2700000" w14:sx="100000" w14:sy="100000" w14:kx="0" w14:ky="0" w14:algn="tl">
+            <w14:schemeClr w14:val="dk1">
+              <w14:alpha w14:val="60000"/>
+            </w14:schemeClr>
+          </w14:shadow>
+          <w14:textOutline w14:w="0" w14:cap="flat" w14:cmpd="sng" w14:algn="ctr">
+            <w14:noFill/>
+            <w14:prstDash w14:val="solid"/>
+            <w14:round/>
+          </w14:textOutline>
+        </w:rPr>
+      </w:pPr>
+      <w:r>
+        <w:rPr>
+          <w:color w:val="806000" w:themeColor="accent4" w:themeShade="80"/>
+          <w:sz w:val="32"/>
+          <w:szCs w:val="32"/>
+          <w14:shadow w14:blurRad="38100" w14:dist="19050" w14:dir="2700000" w14:sx="100000" w14:sy="100000" w14:kx="0" w14:ky="0" w14:algn="tl">
+            <w14:schemeClr w14:val="dk1">
+              <w14:alpha w14:val="60000"/>
+            </w14:schemeClr>
+          </w14:shadow>
+          <w14:textOutline w14:w="0" w14:cap="flat" w14:cmpd="sng" w14:algn="ctr">
+            <w14:noFill/>
+            <w14:prstDash w14:val="solid"/>
+            <w14:round/>
+          </w14:textOutline>
+        </w:rPr>
+        <w:t>6. **Viewing Snapshots:**</w:t>
+      </w:r>
+    </w:p>
+    <w:p>
+      <w:pPr>
+        <w:rPr>
+          <w:color w:val="806000" w:themeColor="accent4" w:themeShade="80"/>
+          <w:sz w:val="32"/>
+          <w:szCs w:val="32"/>
+          <w14:shadow w14:blurRad="38100" w14:dist="19050" w14:dir="2700000" w14:sx="100000" w14:sy="100000" w14:kx="0" w14:ky="0" w14:algn="tl">
+            <w14:schemeClr w14:val="dk1">
+              <w14:alpha w14:val="60000"/>
+            </w14:schemeClr>
+          </w14:shadow>
+          <w14:textOutline w14:w="0" w14:cap="flat" w14:cmpd="sng" w14:algn="ctr">
+            <w14:noFill/>
+            <w14:prstDash w14:val="solid"/>
+            <w14:round/>
+          </w14:textOutline>
+        </w:rPr>
+      </w:pPr>
+      <w:r>
+        <w:rPr>
+          <w:color w:val="806000" w:themeColor="accent4" w:themeShade="80"/>
+          <w:sz w:val="32"/>
+          <w:szCs w:val="32"/>
+          <w14:shadow w14:blurRad="38100" w14:dist="19050" w14:dir="2700000" w14:sx="100000" w14:sy="100000" w14:kx="0" w14:ky="0" w14:algn="tl">
+            <w14:schemeClr w14:val="dk1">
+              <w14:alpha w14:val="60000"/>
+            </w14:schemeClr>
+          </w14:shadow>
+          <w14:textOutline w14:w="0" w14:cap="flat" w14:cmpd="sng" w14:algn="ctr">
+            <w14:noFill/>
+            <w14:prstDash w14:val="solid"/>
+            <w14:round/>
+          </w14:textOutline>
+        </w:rPr>
+        <w:t xml:space="preserve">   - In the "View Snapshots" section, I can see automatic snapshots of class and hall data taken at different points in time.</w:t>
+      </w:r>
+    </w:p>
+    <w:p>
+      <w:pPr>
+        <w:rPr>
+          <w:color w:val="806000" w:themeColor="accent4" w:themeShade="80"/>
+          <w:sz w:val="32"/>
+          <w:szCs w:val="32"/>
+          <w14:shadow w14:blurRad="38100" w14:dist="19050" w14:dir="2700000" w14:sx="100000" w14:sy="100000" w14:kx="0" w14:ky="0" w14:algn="tl">
+            <w14:schemeClr w14:val="dk1">
+              <w14:alpha w14:val="60000"/>
+            </w14:schemeClr>
+          </w14:shadow>
+          <w14:textOutline w14:w="0" w14:cap="flat" w14:cmpd="sng" w14:algn="ctr">
+            <w14:noFill/>
+            <w14:prstDash w14:val="solid"/>
+            <w14:round/>
+          </w14:textOutline>
+        </w:rPr>
+      </w:pPr>
+      <w:r>
+        <w:rPr>
+          <w:color w:val="806000" w:themeColor="accent4" w:themeShade="80"/>
+          <w:sz w:val="32"/>
+          <w:szCs w:val="32"/>
+          <w14:shadow w14:blurRad="38100" w14:dist="19050" w14:dir="2700000" w14:sx="100000" w14:sy="100000" w14:kx="0" w14:ky="0" w14:algn="tl">
+            <w14:schemeClr w14:val="dk1">
+              <w14:alpha w14:val="60000"/>
+            </w14:schemeClr>
+          </w14:shadow>
+          <w14:textOutline w14:w="0" w14:cap="flat" w14:cmpd="sng" w14:algn="ctr">
+            <w14:noFill/>
+            <w14:prstDash w14:val="solid"/>
+            <w14:round/>
+          </w14:textOutline>
+        </w:rPr>
+        <w:lastRenderedPageBreak/>
+        <w:t xml:space="preserve">   - These snapshots are grouped by terms and sessions, allowing me to track changes and restore previous states if necessary.</w:t>
+      </w:r>
+    </w:p>
+    <w:p>
+      <w:pPr>
+        <w:rPr>
+          <w:color w:val="806000" w:themeColor="accent4" w:themeShade="80"/>
+          <w:sz w:val="32"/>
+          <w:szCs w:val="32"/>
+          <w14:shadow w14:blurRad="38100" w14:dist="19050" w14:dir="2700000" w14:sx="100000" w14:sy="100000" w14:kx="0" w14:ky="0" w14:algn="tl">
+            <w14:schemeClr w14:val="dk1">
+              <w14:alpha w14:val="60000"/>
+            </w14:schemeClr>
+          </w14:shadow>
+          <w14:textOutline w14:w="0" w14:cap="flat" w14:cmpd="sng" w14:algn="ctr">
+            <w14:noFill/>
+            <w14:prstDash w14:val="solid"/>
+            <w14:round/>
+          </w14:textOutline>
+        </w:rPr>
+      </w:pPr>
+    </w:p>
+    <w:p>
+      <w:pPr>
+        <w:rPr>
+          <w:color w:val="806000" w:themeColor="accent4" w:themeShade="80"/>
+          <w:sz w:val="32"/>
+          <w:szCs w:val="32"/>
+          <w14:shadow w14:blurRad="38100" w14:dist="19050" w14:dir="2700000" w14:sx="100000" w14:sy="100000" w14:kx="0" w14:ky="0" w14:algn="tl">
+            <w14:schemeClr w14:val="dk1">
+              <w14:alpha w14:val="60000"/>
+            </w14:schemeClr>
+          </w14:shadow>
+          <w14:textOutline w14:w="0" w14:cap="flat" w14:cmpd="sng" w14:algn="ctr">
+            <w14:noFill/>
+            <w14:prstDash w14:val="solid"/>
+            <w14:round/>
+          </w14:textOutline>
+        </w:rPr>
+      </w:pPr>
+      <w:r>
+        <w:rPr>
+          <w:color w:val="806000" w:themeColor="accent4" w:themeShade="80"/>
+          <w:sz w:val="32"/>
+          <w:szCs w:val="32"/>
+          <w14:shadow w14:blurRad="38100" w14:dist="19050" w14:dir="2700000" w14:sx="100000" w14:sy="100000" w14:kx="0" w14:ky="0" w14:algn="tl">
+            <w14:schemeClr w14:val="dk1">
+              <w14:alpha w14:val="60000"/>
+            </w14:schemeClr>
+          </w14:shadow>
+          <w14:textOutline w14:w="0" w14:cap="flat" w14:cmpd="sng" w14:algn="ctr">
+            <w14:noFill/>
+            <w14:prstDash w14:val="solid"/>
+            <w14:round/>
+          </w14:textOutline>
+        </w:rPr>
+        <w:t>7. **Searching Names:**</w:t>
+      </w:r>
+    </w:p>
+    <w:p>
+      <w:pPr>
+        <w:rPr>
+          <w:color w:val="806000" w:themeColor="accent4" w:themeShade="80"/>
+          <w:sz w:val="32"/>
+          <w:szCs w:val="32"/>
+          <w14:shadow w14:blurRad="38100" w14:dist="19050" w14:dir="2700000" w14:sx="100000" w14:sy="100000" w14:kx="0" w14:ky="0" w14:algn="tl">
+            <w14:schemeClr w14:val="dk1">
+              <w14:alpha w14:val="60000"/>
+            </w14:schemeClr>
+          </w14:shadow>
+          <w14:textOutline w14:w="0" w14:cap="flat" w14:cmpd="sng" w14:algn="ctr">
+            <w14:noFill/>
+            <w14:prstDash w14:val="solid"/>
+            <w14:round/>
+          </w14:textOutline>
+        </w:rPr>
+      </w:pPr>
+      <w:r>
+        <w:rPr>
+          <w:color w:val="806000" w:themeColor="accent4" w:themeShade="80"/>
+          <w:sz w:val="32"/>
+          <w:szCs w:val="32"/>
+          <w14:shadow w14:blurRad="38100" w14:dist="19050" w14:dir="2700000" w14:sx="100000" w14:sy="100000" w14:kx="0" w14:ky="0" w14:algn="tl">
+            <w14:schemeClr w14:val="dk1">
+              <w14:alpha w14:val="60000"/>
+            </w14:schemeClr>
+          </w14:shadow>
+          <w14:textOutline w14:w="0" w14:cap="flat" w14:cmpd="sng" w14:algn="ctr">
+            <w14:noFill/>
+            <w14:prstDash w14:val="solid"/>
+            <w14:round/>
+          </w14:textOutline>
+        </w:rPr>
+        <w:t xml:space="preserve">   - If I'm a Normal User or a Pseudo User, I can use the "Search Names" function.</w:t>
+      </w:r>
+    </w:p>
+    <w:p>
+      <w:pPr>
+        <w:rPr>
+          <w:color w:val="806000" w:themeColor="accent4" w:themeShade="80"/>
+          <w:sz w:val="32"/>
+          <w:szCs w:val="32"/>
+          <w14:shadow w14:blurRad="38100" w14:dist="19050" w14:dir="2700000" w14:sx="100000" w14:sy="100000" w14:kx="0" w14:ky="0" w14:algn="tl">
+            <w14:schemeClr w14:val="dk1">
+              <w14:alpha w14:val="60000"/>
+            </w14:schemeClr>
+          </w14:shadow>
+          <w14:textOutline w14:w="0" w14:cap="flat" w14:cmpd="sng" w14:algn="ctr">
+            <w14:noFill/>
+            <w14:prstDash w14:val="solid"/>
+            <w14:round/>
+          </w14:textOutline>
+        </w:rPr>
+      </w:pPr>
+      <w:r>
+        <w:rPr>
+          <w:color w:val="806000" w:themeColor="accent4" w:themeShade="80"/>
+          <w:sz w:val="32"/>
+          <w:szCs w:val="32"/>
+          <w14:shadow w14:blurRad="38100" w14:dist="19050" w14:dir="2700000" w14:sx="100000" w14:sy="100000" w14:kx="0" w14:ky="0" w14:algn="tl">
+            <w14:schemeClr w14:val="dk1">
+              <w14:alpha w14:val="60000"/>
+            </w14:schemeClr>
+          </w14:shadow>
+          <w14:textOutline w14:w="0" w14:cap="flat" w14:cmpd="sng" w14:algn="ctr">
+            <w14:noFill/>
+            <w14:prstDash w14:val="solid"/>
+            <w14:round/>
+          </w14:textOutline>
+        </w:rPr>
+        <w:t xml:space="preserve">   - I type in a student's name, and the app searches the hall data for that name, displaying the relevant hall and other information.</w:t>
+      </w:r>
+    </w:p>
+    <w:p>
+      <w:pPr>
+        <w:rPr>
+          <w:color w:val="806000" w:themeColor="accent4" w:themeShade="80"/>
+          <w:sz w:val="32"/>
+          <w:szCs w:val="32"/>
+          <w14:shadow w14:blurRad="38100" w14:dist="19050" w14:dir="2700000" w14:sx="100000" w14:sy="100000" w14:kx="0" w14:ky="0" w14:algn="tl">
+            <w14:schemeClr w14:val="dk1">
+              <w14:alpha w14:val="60000"/>
+            </w14:schemeClr>
+          </w14:shadow>
+          <w14:textOutline w14:w="0" w14:cap="flat" w14:cmpd="sng" w14:algn="ctr">
+            <w14:noFill/>
+            <w14:prstDash w14:val="solid"/>
+            <w14:round/>
+          </w14:textOutline>
+        </w:rPr>
+      </w:pPr>
+    </w:p>
+    <w:p>
+      <w:pPr>
+        <w:rPr>
+          <w:color w:val="806000" w:themeColor="accent4" w:themeShade="80"/>
+          <w:sz w:val="32"/>
+          <w:szCs w:val="32"/>
+          <w14:shadow w14:blurRad="38100" w14:dist="19050" w14:dir="2700000" w14:sx="100000" w14:sy="100000" w14:kx="0" w14:ky="0" w14:algn="tl">
+            <w14:schemeClr w14:val="dk1">
+              <w14:alpha w14:val="60000"/>
+            </w14:schemeClr>
+          </w14:shadow>
+          <w14:textOutline w14:w="0" w14:cap="flat" w14:cmpd="sng" w14:algn="ctr">
+            <w14:noFill/>
+            <w14:prstDash w14:val="solid"/>
+            <w14:round/>
+          </w14:textOutline>
+        </w:rPr>
+      </w:pPr>
+      <w:r>
+        <w:rPr>
+          <w:color w:val="806000" w:themeColor="accent4" w:themeShade="80"/>
+          <w:sz w:val="32"/>
+          <w:szCs w:val="32"/>
+          <w14:shadow w14:blurRad="38100" w14:dist="19050" w14:dir="2700000" w14:sx="100000" w14:sy="100000" w14:kx="0" w14:ky="0" w14:algn="tl">
+            <w14:schemeClr w14:val="dk1">
+              <w14:alpha w14:val="60000"/>
+            </w14:schemeClr>
+          </w14:shadow>
+          <w14:textOutline w14:w="0" w14:cap="flat" w14:cmpd="sng" w14:algn="ctr">
+            <w14:noFill/>
+            <w14:prstDash w14:val="solid"/>
+            <w14:round/>
+          </w14:textOutline>
+        </w:rPr>
+        <w:t>8. **Admin Privileges (Administrator User):**</w:t>
+      </w:r>
+    </w:p>
+    <w:p>
+      <w:pPr>
+        <w:rPr>
+          <w:color w:val="806000" w:themeColor="accent4" w:themeShade="80"/>
+          <w:sz w:val="32"/>
+          <w:szCs w:val="32"/>
+          <w14:shadow w14:blurRad="38100" w14:dist="19050" w14:dir="2700000" w14:sx="100000" w14:sy="100000" w14:kx="0" w14:ky="0" w14:algn="tl">
+            <w14:schemeClr w14:val="dk1">
+              <w14:alpha w14:val="60000"/>
+            </w14:schemeClr>
+          </w14:shadow>
+          <w14:textOutline w14:w="0" w14:cap="flat" w14:cmpd="sng" w14:algn="ctr">
+            <w14:noFill/>
+            <w14:prstDash w14:val="solid"/>
+            <w14:round/>
+          </w14:textOutline>
+        </w:rPr>
+      </w:pPr>
+      <w:r>
+        <w:rPr>
+          <w:color w:val="806000" w:themeColor="accent4" w:themeShade="80"/>
+          <w:sz w:val="32"/>
+          <w:szCs w:val="32"/>
+          <w14:shadow w14:blurRad="38100" w14:dist="19050" w14:dir="2700000" w14:sx="100000" w14:sy="100000" w14:kx="0" w14:ky="0" w14:algn="tl">
+            <w14:schemeClr w14:val="dk1">
+              <w14:alpha w14:val="60000"/>
+            </w14:schemeClr>
+          </w14:shadow>
+          <w14:textOutline w14:w="0" w14:cap="flat" w14:cmpd="sng" w14:algn="ctr">
+            <w14:noFill/>
+            <w14:prstDash w14:val="solid"/>
+            <w14:round/>
+          </w14:textOutline>
+        </w:rPr>
+        <w:t xml:space="preserve">   - If I'm an Administrator, I have additional privileges.</w:t>
+      </w:r>
+    </w:p>
+    <w:p>
+      <w:pPr>
+        <w:rPr>
+          <w:color w:val="806000" w:themeColor="accent4" w:themeShade="80"/>
+          <w:sz w:val="32"/>
+          <w:szCs w:val="32"/>
+          <w14:shadow w14:blurRad="38100" w14:dist="19050" w14:dir="2700000" w14:sx="100000" w14:sy="100000" w14:kx="0" w14:ky="0" w14:algn="tl">
+            <w14:schemeClr w14:val="dk1">
+              <w14:alpha w14:val="60000"/>
+            </w14:schemeClr>
+          </w14:shadow>
+          <w14:textOutline w14:w="0" w14:cap="flat" w14:cmpd="sng" w14:algn="ctr">
+            <w14:noFill/>
+            <w14:prstDash w14:val="solid"/>
+            <w14:round/>
+          </w14:textOutline>
+        </w:rPr>
+      </w:pPr>
+      <w:r>
+        <w:rPr>
+          <w:color w:val="806000" w:themeColor="accent4" w:themeShade="80"/>
+          <w:sz w:val="32"/>
+          <w:szCs w:val="32"/>
+          <w14:shadow w14:blurRad="38100" w14:dist="19050" w14:dir="2700000" w14:sx="100000" w14:sy="100000" w14:kx="0" w14:ky="0" w14:algn="tl">
+            <w14:schemeClr w14:val="dk1">
+              <w14:alpha w14:val="60000"/>
+            </w14:schemeClr>
+          </w14:shadow>
+          <w14:textOutline w14:w="0" w14:cap="flat" w14:cmpd="sng" w14:algn="ctr">
+            <w14:noFill/>
+            <w14:prstDash w14:val="solid"/>
+            <w14:round/>
+          </w14:textOutline>
+        </w:rPr>
+        <w:t xml:space="preserve">   - I can delete the entire student data, view and restore snapshots, and perform tasks available to Normal Users.</w:t>
+      </w:r>
+    </w:p>
+    <w:p>
+      <w:pPr>
+        <w:rPr>
+          <w:color w:val="806000" w:themeColor="accent4" w:themeShade="80"/>
+          <w:sz w:val="32"/>
+          <w:szCs w:val="32"/>
+          <w14:shadow w14:blurRad="38100" w14:dist="19050" w14:dir="2700000" w14:sx="100000" w14:sy="100000" w14:kx="0" w14:ky="0" w14:algn="tl">
+            <w14:schemeClr w14:val="dk1">
+              <w14:alpha w14:val="60000"/>
+            </w14:schemeClr>
+          </w14:shadow>
+          <w14:textOutline w14:w="0" w14:cap="flat" w14:cmpd="sng" w14:algn="ctr">
+            <w14:noFill/>
+            <w14:prstDash w14:val="solid"/>
+            <w14:round/>
+          </w14:textOutline>
+        </w:rPr>
+      </w:pPr>
+    </w:p>
+    <w:p>
+      <w:pPr>
+        <w:rPr>
+          <w:color w:val="806000" w:themeColor="accent4" w:themeShade="80"/>
+          <w:sz w:val="32"/>
+          <w:szCs w:val="32"/>
+          <w14:shadow w14:blurRad="38100" w14:dist="19050" w14:dir="2700000" w14:sx="100000" w14:sy="100000" w14:kx="0" w14:ky="0" w14:algn="tl">
+            <w14:schemeClr w14:val="dk1">
+              <w14:alpha w14:val="60000"/>
+            </w14:schemeClr>
+          </w14:shadow>
+          <w14:textOutline w14:w="0" w14:cap="flat" w14:cmpd="sng" w14:algn="ctr">
+            <w14:noFill/>
+            <w14:prstDash w14:val="solid"/>
+            <w14:round/>
+          </w14:textOutline>
+        </w:rPr>
+      </w:pPr>
+      <w:r>
+        <w:rPr>
+          <w:color w:val="806000" w:themeColor="accent4" w:themeShade="80"/>
+          <w:sz w:val="32"/>
+          <w:szCs w:val="32"/>
+          <w14:shadow w14:blurRad="38100" w14:dist="19050" w14:dir="2700000" w14:sx="100000" w14:sy="100000" w14:kx="0" w14:ky="0" w14:algn="tl">
+            <w14:schemeClr w14:val="dk1">
+              <w14:alpha w14:val="60000"/>
+            </w14:schemeClr>
+          </w14:shadow>
+          <w14:textOutline w14:w="0" w14:cap="flat" w14:cmpd="sng" w14:algn="ctr">
+            <w14:noFill/>
+            <w14:prstDash w14:val="solid"/>
+            <w14:round/>
+          </w14:textOutline>
+        </w:rPr>
+        <w:t>9. **Password Management:**</w:t>
+      </w:r>
+    </w:p>
+    <w:p>
+      <w:pPr>
+        <w:rPr>
+          <w:color w:val="806000" w:themeColor="accent4" w:themeShade="80"/>
+          <w:sz w:val="32"/>
+          <w:szCs w:val="32"/>
+          <w14:shadow w14:blurRad="38100" w14:dist="19050" w14:dir="2700000" w14:sx="100000" w14:sy="100000" w14:kx="0" w14:ky="0" w14:algn="tl">
+            <w14:schemeClr w14:val="dk1">
+              <w14:alpha w14:val="60000"/>
+            </w14:schemeClr>
+          </w14:shadow>
+          <w14:textOutline w14:w="0" w14:cap="flat" w14:cmpd="sng" w14:algn="ctr">
+            <w14:noFill/>
+            <w14:prstDash w14:val="solid"/>
+            <w14:round/>
+          </w14:textOutline>
+        </w:rPr>
+      </w:pPr>
+      <w:r>
+        <w:rPr>
+          <w:color w:val="806000" w:themeColor="accent4" w:themeShade="80"/>
+          <w:sz w:val="32"/>
+          <w:szCs w:val="32"/>
+          <w14:shadow w14:blurRad="38100" w14:dist="19050" w14:dir="2700000" w14:sx="100000" w14:sy="100000" w14:kx="0" w14:ky="0" w14:algn="tl">
+            <w14:schemeClr w14:val="dk1">
+              <w14:alpha w14:val="60000"/>
+            </w14:schemeClr>
+          </w14:shadow>
+          <w14:textOutline w14:w="0" w14:cap="flat" w14:cmpd="sng" w14:algn="ctr">
+            <w14:noFill/>
+            <w14:prstDash w14:val="solid"/>
+            <w14:round/>
+          </w14:textOutline>
+        </w:rPr>
+        <w:t xml:space="preserve">   - Administrators and Normal Users can manage passwords and permissions for other users.</w:t>
+      </w:r>
+    </w:p>
+    <w:p>
+      <w:pPr>
+        <w:rPr>
+          <w:color w:val="806000" w:themeColor="accent4" w:themeShade="80"/>
+          <w:sz w:val="32"/>
+          <w:szCs w:val="32"/>
+          <w14:shadow w14:blurRad="38100" w14:dist="19050" w14:dir="2700000" w14:sx="100000" w14:sy="100000" w14:kx="0" w14:ky="0" w14:algn="tl">
+            <w14:schemeClr w14:val="dk1">
+              <w14:alpha w14:val="60000"/>
+            </w14:schemeClr>
+          </w14:shadow>
+          <w14:textOutline w14:w="0" w14:cap="flat" w14:cmpd="sng" w14:algn="ctr">
+            <w14:noFill/>
+            <w14:prstDash w14:val="solid"/>
+            <w14:round/>
+          </w14:textOutline>
+        </w:rPr>
+      </w:pPr>
+      <w:r>
+        <w:rPr>
+          <w:color w:val="806000" w:themeColor="accent4" w:themeShade="80"/>
+          <w:sz w:val="32"/>
+          <w:szCs w:val="32"/>
+          <w14:shadow w14:blurRad="38100" w14:dist="19050" w14:dir="2700000" w14:sx="100000" w14:sy="100000" w14:kx="0" w14:ky="0" w14:algn="tl">
+            <w14:schemeClr w14:val="dk1">
+              <w14:alpha w14:val="60000"/>
+            </w14:schemeClr>
+          </w14:shadow>
+          <w14:textOutline w14:w="0" w14:cap="flat" w14:cmpd="sng" w14:algn="ctr">
+            <w14:noFill/>
+            <w14:prstDash w14:val="solid"/>
+            <w14:round/>
+          </w14:textOutline>
+        </w:rPr>
+        <w:t xml:space="preserve">   - This helps ensure the security and integrity of the data and app functionality.</w:t>
+      </w:r>
+    </w:p>
+    <w:p>
+      <w:pPr>
+        <w:rPr>
+          <w:color w:val="806000" w:themeColor="accent4" w:themeShade="80"/>
+          <w:sz w:val="32"/>
+          <w:szCs w:val="32"/>
+          <w14:shadow w14:blurRad="38100" w14:dist="19050" w14:dir="2700000" w14:sx="100000" w14:sy="100000" w14:kx="0" w14:ky="0" w14:algn="tl">
+            <w14:schemeClr w14:val="dk1">
+              <w14:alpha w14:val="60000"/>
+            </w14:schemeClr>
+          </w14:shadow>
+          <w14:textOutline w14:w="0" w14:cap="flat" w14:cmpd="sng" w14:algn="ctr">
+            <w14:noFill/>
+            <w14:prstDash w14:val="solid"/>
+            <w14:round/>
+          </w14:textOutline>
+        </w:rPr>
+      </w:pPr>
+    </w:p>
+    <w:p>
+      <w:pPr>
+        <w:rPr>
+          <w:color w:val="806000" w:themeColor="accent4" w:themeShade="80"/>
+          <w:sz w:val="32"/>
+          <w:szCs w:val="32"/>
+          <w14:shadow w14:blurRad="38100" w14:dist="19050" w14:dir="2700000" w14:sx="100000" w14:sy="100000" w14:kx="0" w14:ky="0" w14:algn="tl">
+            <w14:schemeClr w14:val="dk1">
+              <w14:alpha w14:val="60000"/>
+            </w14:schemeClr>
+          </w14:shadow>
+          <w14:textOutline w14:w="0" w14:cap="flat" w14:cmpd="sng" w14:algn="ctr">
+            <w14:noFill/>
+            <w14:prstDash w14:val="solid"/>
+            <w14:round/>
+          </w14:textOutline>
+        </w:rPr>
+      </w:pPr>
+      <w:r>
+        <w:rPr>
+          <w:color w:val="806000" w:themeColor="accent4" w:themeShade="80"/>
+          <w:sz w:val="32"/>
+          <w:szCs w:val="32"/>
+          <w14:shadow w14:blurRad="38100" w14:dist="19050" w14:dir="2700000" w14:sx="100000" w14:sy="100000" w14:kx="0" w14:ky="0" w14:algn="tl">
+            <w14:schemeClr w14:val="dk1">
+              <w14:alpha w14:val="60000"/>
+            </w14:schemeClr>
+          </w14:shadow>
+          <w14:textOutline w14:w="0" w14:cap="flat" w14:cmpd="sng" w14:algn="ctr">
+            <w14:noFill/>
+            <w14:prstDash w14:val="solid"/>
+            <w14:round/>
+          </w14:textOutline>
+        </w:rPr>
+        <w:t>10. **Smooth User Experience:**</w:t>
+      </w:r>
+    </w:p>
+    <w:p>
+      <w:pPr>
+        <w:rPr>
+          <w:color w:val="806000" w:themeColor="accent4" w:themeShade="80"/>
+          <w:sz w:val="32"/>
+          <w:szCs w:val="32"/>
+          <w14:shadow w14:blurRad="38100" w14:dist="19050" w14:dir="2700000" w14:sx="100000" w14:sy="100000" w14:kx="0" w14:ky="0" w14:algn="tl">
+            <w14:schemeClr w14:val="dk1">
+              <w14:alpha w14:val="60000"/>
+            </w14:schemeClr>
+          </w14:shadow>
+          <w14:textOutline w14:w="0" w14:cap="flat" w14:cmpd="sng" w14:algn="ctr">
+            <w14:noFill/>
+            <w14:prstDash w14:val="solid"/>
+            <w14:round/>
+          </w14:textOutline>
+        </w:rPr>
+      </w:pPr>
+      <w:r>
+        <w:rPr>
+          <w:color w:val="806000" w:themeColor="accent4" w:themeShade="80"/>
+          <w:sz w:val="32"/>
+          <w:szCs w:val="32"/>
+          <w14:shadow w14:blurRad="38100" w14:dist="19050" w14:dir="2700000" w14:sx="100000" w14:sy="100000" w14:kx="0" w14:ky="0" w14:algn="tl">
+            <w14:schemeClr w14:val="dk1">
+              <w14:alpha w14:val="60000"/>
+            </w14:schemeClr>
+          </w14:shadow>
+          <w14:textOutline w14:w="0" w14:cap="flat" w14:cmpd="sng" w14:algn="ctr">
+            <w14:noFill/>
+            <w14:prstDash w14:val="solid"/>
+            <w14:round/>
+          </w14:textOutline>
+        </w:rPr>
+        <w:lastRenderedPageBreak/>
+        <w:t xml:space="preserve">   - Throughout the app, the interface is intuitive and user-friendly, guiding me through each step.</w:t>
+      </w:r>
+    </w:p>
+    <w:p>
+      <w:pPr>
+        <w:rPr>
+          <w:color w:val="806000" w:themeColor="accent4" w:themeShade="80"/>
+          <w:sz w:val="32"/>
+          <w:szCs w:val="32"/>
+          <w14:shadow w14:blurRad="38100" w14:dist="19050" w14:dir="2700000" w14:sx="100000" w14:sy="100000" w14:kx="0" w14:ky="0" w14:algn="tl">
+            <w14:schemeClr w14:val="dk1">
+              <w14:alpha w14:val="60000"/>
+            </w14:schemeClr>
+          </w14:shadow>
+          <w14:textOutline w14:w="0" w14:cap="flat" w14:cmpd="sng" w14:algn="ctr">
+            <w14:noFill/>
+            <w14:prstDash w14:val="solid"/>
+            <w14:round/>
+          </w14:textOutline>
+        </w:rPr>
+      </w:pPr>
+      <w:r>
+        <w:rPr>
+          <w:color w:val="806000" w:themeColor="accent4" w:themeShade="80"/>
+          <w:sz w:val="32"/>
+          <w:szCs w:val="32"/>
+          <w14:shadow w14:blurRad="38100" w14:dist="19050" w14:dir="2700000" w14:sx="100000" w14:sy="100000" w14:kx="0" w14:ky="0" w14:algn="tl">
+            <w14:schemeClr w14:val="dk1">
+              <w14:alpha w14:val="60000"/>
+            </w14:schemeClr>
+          </w14:shadow>
+          <w14:textOutline w14:w="0" w14:cap="flat" w14:cmpd="sng" w14:algn="ctr">
+            <w14:noFill/>
+            <w14:prstDash w14:val="solid"/>
+            <w14:round/>
+          </w14:textOutline>
+        </w:rPr>
+        <w:t xml:space="preserve">   - Buttons, fields, and menus are labeled clearly, making it easy for me to understand and use the functions.</w:t>
+      </w:r>
+    </w:p>
+    <w:p>
+      <w:pPr>
+        <w:rPr>
+          <w:color w:val="806000" w:themeColor="accent4" w:themeShade="80"/>
+          <w:sz w:val="32"/>
+          <w:szCs w:val="32"/>
+          <w14:shadow w14:blurRad="38100" w14:dist="19050" w14:dir="2700000" w14:sx="100000" w14:sy="100000" w14:kx="0" w14:ky="0" w14:algn="tl">
+            <w14:schemeClr w14:val="dk1">
+              <w14:alpha w14:val="60000"/>
+            </w14:schemeClr>
+          </w14:shadow>
+          <w14:textOutline w14:w="0" w14:cap="flat" w14:cmpd="sng" w14:algn="ctr">
+            <w14:noFill/>
+            <w14:prstDash w14:val="solid"/>
+            <w14:round/>
+          </w14:textOutline>
+        </w:rPr>
+      </w:pPr>
+      <w:r>
+        <w:rPr>
+          <w:color w:val="806000" w:themeColor="accent4" w:themeShade="80"/>
+          <w:sz w:val="32"/>
+          <w:szCs w:val="32"/>
+          <w14:shadow w14:blurRad="38100" w14:dist="19050" w14:dir="2700000" w14:sx="100000" w14:sy="100000" w14:kx="0" w14:ky="0" w14:algn="tl">
+            <w14:schemeClr w14:val="dk1">
+              <w14:alpha w14:val="60000"/>
+            </w14:schemeClr>
+          </w14:shadow>
+          <w14:textOutline w14:w="0" w14:cap="flat" w14:cmpd="sng" w14:algn="ctr">
+            <w14:noFill/>
+            <w14:prstDash w14:val="solid"/>
+            <w14:round/>
+          </w14:textOutline>
+        </w:rPr>
+        <w:t xml:space="preserve">   - The app provides informative notifications and feedback, ensuring I'm aware of any changes or actions I perform.</w:t>
+      </w:r>
+    </w:p>
+    <w:p>
+      <w:pPr>
+        <w:rPr>
+          <w:color w:val="806000" w:themeColor="accent4" w:themeShade="80"/>
+          <w:sz w:val="32"/>
+          <w:szCs w:val="32"/>
+          <w14:shadow w14:blurRad="38100" w14:dist="19050" w14:dir="2700000" w14:sx="100000" w14:sy="100000" w14:kx="0" w14:ky="0" w14:algn="tl">
+            <w14:schemeClr w14:val="dk1">
+              <w14:alpha w14:val="60000"/>
+            </w14:schemeClr>
+          </w14:shadow>
+          <w14:textOutline w14:w="0" w14:cap="flat" w14:cmpd="sng" w14:algn="ctr">
+            <w14:noFill/>
+            <w14:prstDash w14:val="solid"/>
+            <w14:round/>
+          </w14:textOutline>
+        </w:rPr>
+      </w:pPr>
+    </w:p>
+    <w:p>
+      <w:pPr>
+        <w:rPr>
+          <w:color w:val="806000" w:themeColor="accent4" w:themeShade="80"/>
+          <w:sz w:val="32"/>
+          <w:szCs w:val="32"/>
+          <w14:shadow w14:blurRad="38100" w14:dist="19050" w14:dir="2700000" w14:sx="100000" w14:sy="100000" w14:kx="0" w14:ky="0" w14:algn="tl">
+            <w14:schemeClr w14:val="dk1">
+              <w14:alpha w14:val="60000"/>
+            </w14:schemeClr>
+          </w14:shadow>
+          <w14:textOutline w14:w="0" w14:cap="flat" w14:cmpd="sng" w14:algn="ctr">
+            <w14:noFill/>
+            <w14:prstDash w14:val="solid"/>
+            <w14:round/>
+          </w14:textOutline>
+        </w:rPr>
+      </w:pPr>
+      <w:r>
+        <w:rPr>
+          <w:color w:val="806000" w:themeColor="accent4" w:themeShade="80"/>
+          <w:sz w:val="32"/>
+          <w:szCs w:val="32"/>
+          <w14:shadow w14:blurRad="38100" w14:dist="19050" w14:dir="2700000" w14:sx="100000" w14:sy="100000" w14:kx="0" w14:ky="0" w14:algn="tl">
+            <w14:schemeClr w14:val="dk1">
+              <w14:alpha w14:val="60000"/>
+            </w14:schemeClr>
+          </w14:shadow>
+          <w14:textOutline w14:w="0" w14:cap="flat" w14:cmpd="sng" w14:algn="ctr">
+            <w14:noFill/>
+            <w14:prstDash w14:val="solid"/>
+            <w14:round/>
+          </w14:textOutline>
+        </w:rPr>
+        <w:t>11. **User Roles and Access:**</w:t>
+      </w:r>
+    </w:p>
+    <w:p>
+      <w:pPr>
+        <w:rPr>
+          <w:color w:val="806000" w:themeColor="accent4" w:themeShade="80"/>
+          <w:sz w:val="32"/>
+          <w:szCs w:val="32"/>
+          <w14:shadow w14:blurRad="38100" w14:dist="19050" w14:dir="2700000" w14:sx="100000" w14:sy="100000" w14:kx="0" w14:ky="0" w14:algn="tl">
+            <w14:schemeClr w14:val="dk1">
+              <w14:alpha w14:val="60000"/>
+            </w14:schemeClr>
+          </w14:shadow>
+          <w14:textOutline w14:w="0" w14:cap="flat" w14:cmpd="sng" w14:algn="ctr">
+            <w14:noFill/>
+            <w14:prstDash w14:val="solid"/>
+            <w14:round/>
+          </w14:textOutline>
+        </w:rPr>
+      </w:pPr>
+      <w:r>
+        <w:rPr>
+          <w:color w:val="806000" w:themeColor="accent4" w:themeShade="80"/>
+          <w:sz w:val="32"/>
+          <w:szCs w:val="32"/>
+          <w14:shadow w14:blurRad="38100" w14:dist="19050" w14:dir="2700000" w14:sx="100000" w14:sy="100000" w14:kx="0" w14:ky="0" w14:algn="tl">
+            <w14:schemeClr w14:val="dk1">
+              <w14:alpha w14:val="60000"/>
+            </w14:schemeClr>
+          </w14:shadow>
+          <w14:textOutline w14:w="0" w14:cap="flat" w14:cmpd="sng" w14:algn="ctr">
+            <w14:noFill/>
+            <w14:prstDash w14:val="solid"/>
+            <w14:round/>
+          </w14:textOutline>
+        </w:rPr>
+        <w:t xml:space="preserve">   - The app maintains a clear distinction between Administrator, Normal User, and Pseudo User roles.</w:t>
+      </w:r>
+    </w:p>
+    <w:p>
+      <w:pPr>
+        <w:rPr>
+          <w:color w:val="806000" w:themeColor="accent4" w:themeShade="80"/>
+          <w:sz w:val="32"/>
+          <w:szCs w:val="32"/>
+          <w14:shadow w14:blurRad="38100" w14:dist="19050" w14:dir="2700000" w14:sx="100000" w14:sy="100000" w14:kx="0" w14:ky="0" w14:algn="tl">
+            <w14:schemeClr w14:val="dk1">
+              <w14:alpha w14:val="60000"/>
+            </w14:schemeClr>
+          </w14:shadow>
+          <w14:textOutline w14:w="0" w14:cap="flat" w14:cmpd="sng" w14:algn="ctr">
+            <w14:noFill/>
+            <w14:prstDash w14:val="solid"/>
+            <w14:round/>
+          </w14:textOutline>
+        </w:rPr>
+      </w:pPr>
+      <w:r>
+        <w:rPr>
+          <w:color w:val="806000" w:themeColor="accent4" w:themeShade="80"/>
+          <w:sz w:val="32"/>
+          <w:szCs w:val="32"/>
+          <w14:shadow w14:blurRad="38100" w14:dist="19050" w14:dir="2700000" w14:sx="100000" w14:sy="100000" w14:kx="0" w14:ky="0" w14:algn="tl">
+            <w14:schemeClr w14:val="dk1">
+              <w14:alpha w14:val="60000"/>
+            </w14:schemeClr>
+          </w14:shadow>
+          <w14:textOutline w14:w="0" w14:cap="flat" w14:cmpd="sng" w14:algn="ctr">
+            <w14:noFill/>
+            <w14:prstDash w14:val="solid"/>
+            <w14:round/>
+          </w14:textOutline>
+        </w:rPr>
+        <w:t xml:space="preserve">   - This prevents unauthorized access and ensures that users have the appropriate permissions for their tasks.</w:t>
+      </w:r>
+    </w:p>
+    <w:p>
+      <w:pPr>
+        <w:rPr>
+          <w:color w:val="806000" w:themeColor="accent4" w:themeShade="80"/>
+          <w:sz w:val="32"/>
+          <w:szCs w:val="32"/>
+          <w14:shadow w14:blurRad="38100" w14:dist="19050" w14:dir="2700000" w14:sx="100000" w14:sy="100000" w14:kx="0" w14:ky="0" w14:algn="tl">
+            <w14:schemeClr w14:val="dk1">
+              <w14:alpha w14:val="60000"/>
+            </w14:schemeClr>
+          </w14:shadow>
+          <w14:textOutline w14:w="0" w14:cap="flat" w14:cmpd="sng" w14:algn="ctr">
+            <w14:noFill/>
+            <w14:prstDash w14:val="solid"/>
+            <w14:round/>
+          </w14:textOutline>
+        </w:rPr>
+      </w:pPr>
+    </w:p>
+    <w:p>
+      <w:pPr>
+        <w:rPr>
+          <w:color w:val="806000" w:themeColor="accent4" w:themeShade="80"/>
+          <w:sz w:val="32"/>
+          <w:szCs w:val="32"/>
+          <w14:shadow w14:blurRad="38100" w14:dist="19050" w14:dir="2700000" w14:sx="100000" w14:sy="100000" w14:kx="0" w14:ky="0" w14:algn="tl">
+            <w14:schemeClr w14:val="dk1">
+              <w14:alpha w14:val="60000"/>
+            </w14:schemeClr>
+          </w14:shadow>
+          <w14:textOutline w14:w="0" w14:cap="flat" w14:cmpd="sng" w14:algn="ctr">
+            <w14:noFill/>
+            <w14:prstDash w14:val="solid"/>
+            <w14:round/>
+          </w14:textOutline>
+        </w:rPr>
+      </w:pPr>
+      <w:r>
+        <w:rPr>
+          <w:color w:val="806000" w:themeColor="accent4" w:themeShade="80"/>
+          <w:sz w:val="32"/>
+          <w:szCs w:val="32"/>
+          <w14:shadow w14:blurRad="38100" w14:dist="19050" w14:dir="2700000" w14:sx="100000" w14:sy="100000" w14:kx="0" w14:ky="0" w14:algn="tl">
+            <w14:schemeClr w14:val="dk1">
+              <w14:alpha w14:val="60000"/>
+            </w14:schemeClr>
+          </w14:shadow>
+          <w14:textOutline w14:w="0" w14:cap="flat" w14:cmpd="sng" w14:algn="ctr">
+            <w14:noFill/>
+            <w14:prstDash w14:val="solid"/>
+            <w14:round/>
+          </w14:textOutline>
+        </w:rPr>
+        <w:t>12. **Efficiency and Time-saving:**</w:t>
+      </w:r>
+    </w:p>
+    <w:p>
+      <w:pPr>
+        <w:rPr>
+          <w:color w:val="806000" w:themeColor="accent4" w:themeShade="80"/>
+          <w:sz w:val="32"/>
+          <w:szCs w:val="32"/>
+          <w14:shadow w14:blurRad="38100" w14:dist="19050" w14:dir="2700000" w14:sx="100000" w14:sy="100000" w14:kx="0" w14:ky="0" w14:algn="tl">
+            <w14:schemeClr w14:val="dk1">
+              <w14:alpha w14:val="60000"/>
+            </w14:schemeClr>
+          </w14:shadow>
+          <w14:textOutline w14:w="0" w14:cap="flat" w14:cmpd="sng" w14:algn="ctr">
+            <w14:noFill/>
+            <w14:prstDash w14:val="solid"/>
+            <w14:round/>
+          </w14:textOutline>
+        </w:rPr>
+      </w:pPr>
+      <w:r>
+        <w:rPr>
+          <w:color w:val="806000" w:themeColor="accent4" w:themeShade="80"/>
+          <w:sz w:val="32"/>
+          <w:szCs w:val="32"/>
+          <w14:shadow w14:blurRad="38100" w14:dist="19050" w14:dir="2700000" w14:sx="100000" w14:sy="100000" w14:kx="0" w14:ky="0" w14:algn="tl">
+            <w14:schemeClr w14:val="dk1">
+              <w14:alpha w14:val="60000"/>
+            </w14:schemeClr>
+          </w14:shadow>
+          <w14:textOutline w14:w="0" w14:cap="flat" w14:cmpd="sng" w14:algn="ctr">
+            <w14:noFill/>
+            <w14:prstDash w14:val="solid"/>
+            <w14:round/>
+          </w14:textOutline>
+        </w:rPr>
+        <w:t xml:space="preserve">   - JEFA significantly reduces the stress and time involved in manually assigning students to halls, making corrections, and generating lists.</w:t>
+      </w:r>
+    </w:p>
+    <w:p>
+      <w:pPr>
+        <w:rPr>
+          <w:color w:val="806000" w:themeColor="accent4" w:themeShade="80"/>
+          <w:sz w:val="32"/>
+          <w:szCs w:val="32"/>
+          <w14:shadow w14:blurRad="38100" w14:dist="19050" w14:dir="2700000" w14:sx="100000" w14:sy="100000" w14:kx="0" w14:ky="0" w14:algn="tl">
+            <w14:schemeClr w14:val="dk1">
+              <w14:alpha w14:val="60000"/>
+            </w14:schemeClr>
+          </w14:shadow>
+          <w14:textOutline w14:w="0" w14:cap="flat" w14:cmpd="sng" w14:algn="ctr">
+            <w14:noFill/>
+            <w14:prstDash w14:val="solid"/>
+            <w14:round/>
+          </w14:textOutline>
+        </w:rPr>
+      </w:pPr>
+      <w:r>
+        <w:rPr>
+          <w:color w:val="806000" w:themeColor="accent4" w:themeShade="80"/>
+          <w:sz w:val="32"/>
+          <w:szCs w:val="32"/>
+          <w14:shadow w14:blurRad="38100" w14:dist="19050" w14:dir="2700000" w14:sx="100000" w14:sy="100000" w14:kx="0" w14:ky="0" w14:algn="tl">
+            <w14:schemeClr w14:val="dk1">
+              <w14:alpha w14:val="60000"/>
+            </w14:schemeClr>
+          </w14:shadow>
+          <w14:textOutline w14:w="0" w14:cap="flat" w14:cmpd="sng" w14:algn="ctr">
+            <w14:noFill/>
+            <w14:prstDash w14:val="solid"/>
+            <w14:round/>
+          </w14:textOutline>
+        </w:rPr>
+        <w:t xml:space="preserve">   - It eliminates errors and offers an efficient solution for managing examination hall arrangements.</w:t>
+      </w:r>
+    </w:p>
+    <w:p>
+      <w:pPr>
+        <w:rPr>
+          <w:color w:val="806000" w:themeColor="accent4" w:themeShade="80"/>
+          <w:sz w:val="32"/>
+          <w:szCs w:val="32"/>
+          <w14:shadow w14:blurRad="38100" w14:dist="19050" w14:dir="2700000" w14:sx="100000" w14:sy="100000" w14:kx="0" w14:ky="0" w14:algn="tl">
+            <w14:schemeClr w14:val="dk1">
+              <w14:alpha w14:val="60000"/>
+            </w14:schemeClr>
+          </w14:shadow>
+          <w14:textOutline w14:w="0" w14:cap="flat" w14:cmpd="sng" w14:algn="ctr">
+            <w14:noFill/>
+            <w14:prstDash w14:val="solid"/>
+            <w14:round/>
+          </w14:textOutline>
+        </w:rPr>
+      </w:pPr>
+    </w:p>
+    <w:p>
+      <w:pPr>
+        <w:rPr>
+          <w:color w:val="806000" w:themeColor="accent4" w:themeShade="80"/>
+          <w:sz w:val="32"/>
+          <w:szCs w:val="32"/>
+          <w14:shadow w14:blurRad="38100" w14:dist="19050" w14:dir="2700000" w14:sx="100000" w14:sy="100000" w14:kx="0" w14:ky="0" w14:algn="tl">
+            <w14:schemeClr w14:val="dk1">
+              <w14:alpha w14:val="60000"/>
+            </w14:schemeClr>
+          </w14:shadow>
+          <w14:textOutline w14:w="0" w14:cap="flat" w14:cmpd="sng" w14:algn="ctr">
+            <w14:noFill/>
+            <w14:prstDash w14:val="solid"/>
+            <w14:round/>
+          </w14:textOutline>
+        </w:rPr>
+      </w:pPr>
+      <w:r>
+        <w:rPr>
+          <w:color w:val="806000" w:themeColor="accent4" w:themeShade="80"/>
+          <w:sz w:val="32"/>
+          <w:szCs w:val="32"/>
+          <w14:shadow w14:blurRad="38100" w14:dist="19050" w14:dir="2700000" w14:sx="100000" w14:sy="100000" w14:kx="0" w14:ky="0" w14:algn="tl">
+            <w14:schemeClr w14:val="dk1">
+              <w14:alpha w14:val="60000"/>
+            </w14:schemeClr>
+          </w14:shadow>
+          <w14:textOutline w14:w="0" w14:cap="flat" w14:cmpd="sng" w14:algn="ctr">
+            <w14:noFill/>
+            <w14:prstDash w14:val="solid"/>
+            <w14:round/>
+          </w14:textOutline>
+        </w:rPr>
+        <w:t xml:space="preserve">Overall, the JEFA app provides an organized and efficient way to handle the complex task of arranging students in examination halls. With its user-friendly interface, automated processes, and various </w:t>
+      </w:r>
+      <w:r>
+        <w:rPr>
+          <w:color w:val="806000" w:themeColor="accent4" w:themeShade="80"/>
+          <w:sz w:val="32"/>
+          <w:szCs w:val="32"/>
+          <w14:shadow w14:blurRad="38100" w14:dist="19050" w14:dir="2700000" w14:sx="100000" w14:sy="100000" w14:kx="0" w14:ky="0" w14:algn="tl">
+            <w14:schemeClr w14:val="dk1">
+              <w14:alpha w14:val="60000"/>
+            </w14:schemeClr>
+          </w14:shadow>
+          <w14:textOutline w14:w="0" w14:cap="flat" w14:cmpd="sng" w14:algn="ctr">
+            <w14:noFill/>
+            <w14:prstDash w14:val="solid"/>
+            <w14:round/>
+          </w14:textOutline>
+        </w:rPr>
+        <w:lastRenderedPageBreak/>
+        <w:t>functionalities, it simplifies the workload for teachers and administrators while enhancing accuracy and accessibility for all users.</w:t>
+      </w:r>
     </w:p>
     <w:sectPr>
       <w:pgSz w:w="12240" w:h="15840"/>

</xml_diff>

<commit_message>
renamed some files and completed a  code wars challenge
</commit_message>
<xml_diff>
--- a/Jefa/JEFA.docx
+++ b/Jefa/JEFA.docx
@@ -7306,63 +7306,138 @@
             <w14:round/>
           </w14:textOutline>
         </w:rPr>
-        <w:t>As a user interacting with the JEFA app, let me walk you through the user flow and the experience I might have while using it:</w:t>
-      </w:r>
-    </w:p>
-    <w:p>
-      <w:pPr>
-        <w:rPr>
-          <w:color w:val="806000" w:themeColor="accent4" w:themeShade="80"/>
-          <w:sz w:val="32"/>
-          <w:szCs w:val="32"/>
-          <w14:shadow w14:blurRad="38100" w14:dist="19050" w14:dir="2700000" w14:sx="100000" w14:sy="100000" w14:kx="0" w14:ky="0" w14:algn="tl">
-            <w14:schemeClr w14:val="dk1">
-              <w14:alpha w14:val="60000"/>
-            </w14:schemeClr>
-          </w14:shadow>
-          <w14:textOutline w14:w="0" w14:cap="flat" w14:cmpd="sng" w14:algn="ctr">
-            <w14:noFill/>
-            <w14:prstDash w14:val="solid"/>
-            <w14:round/>
-          </w14:textOutline>
-        </w:rPr>
-      </w:pPr>
-    </w:p>
-    <w:p>
-      <w:pPr>
-        <w:rPr>
-          <w:color w:val="806000" w:themeColor="accent4" w:themeShade="80"/>
-          <w:sz w:val="32"/>
-          <w:szCs w:val="32"/>
-          <w14:shadow w14:blurRad="38100" w14:dist="19050" w14:dir="2700000" w14:sx="100000" w14:sy="100000" w14:kx="0" w14:ky="0" w14:algn="tl">
-            <w14:schemeClr w14:val="dk1">
-              <w14:alpha w14:val="60000"/>
-            </w14:schemeClr>
-          </w14:shadow>
-          <w14:textOutline w14:w="0" w14:cap="flat" w14:cmpd="sng" w14:algn="ctr">
-            <w14:noFill/>
-            <w14:prstDash w14:val="solid"/>
-            <w14:round/>
-          </w14:textOutline>
-        </w:rPr>
-      </w:pPr>
-      <w:r>
-        <w:rPr>
-          <w:color w:val="806000" w:themeColor="accent4" w:themeShade="80"/>
-          <w:sz w:val="32"/>
-          <w:szCs w:val="32"/>
-          <w14:shadow w14:blurRad="38100" w14:dist="19050" w14:dir="2700000" w14:sx="100000" w14:sy="100000" w14:kx="0" w14:ky="0" w14:algn="tl">
-            <w14:schemeClr w14:val="dk1">
-              <w14:alpha w14:val="60000"/>
-            </w14:schemeClr>
-          </w14:shadow>
-          <w14:textOutline w14:w="0" w14:cap="flat" w14:cmpd="sng" w14:algn="ctr">
-            <w14:noFill/>
-            <w14:prstDash w14:val="solid"/>
-            <w14:round/>
-          </w14:textOutline>
-        </w:rPr>
-        <w:t>1. **Logging In:**</w:t>
+        <w:t>As a user interacting wit</w:t>
+      </w:r>
+    </w:p>
+    <w:p>
+      <w:pPr>
+        <w:rPr>
+          <w:color w:val="806000" w:themeColor="accent4" w:themeShade="80"/>
+          <w:sz w:val="32"/>
+          <w:szCs w:val="32"/>
+          <w14:shadow w14:blurRad="38100" w14:dist="19050" w14:dir="2700000" w14:sx="100000" w14:sy="100000" w14:kx="0" w14:ky="0" w14:algn="tl">
+            <w14:schemeClr w14:val="dk1">
+              <w14:alpha w14:val="60000"/>
+            </w14:schemeClr>
+          </w14:shadow>
+          <w14:textOutline w14:w="0" w14:cap="flat" w14:cmpd="sng" w14:algn="ctr">
+            <w14:noFill/>
+            <w14:prstDash w14:val="solid"/>
+            <w14:round/>
+          </w14:textOutline>
+        </w:rPr>
+      </w:pPr>
+      <w:r>
+        <w:rPr>
+          <w:color w:val="806000" w:themeColor="accent4" w:themeShade="80"/>
+          <w:sz w:val="32"/>
+          <w:szCs w:val="32"/>
+          <w14:shadow w14:blurRad="38100" w14:dist="19050" w14:dir="2700000" w14:sx="100000" w14:sy="100000" w14:kx="0" w14:ky="0" w14:algn="tl">
+            <w14:schemeClr w14:val="dk1">
+              <w14:alpha w14:val="60000"/>
+            </w14:schemeClr>
+          </w14:shadow>
+          <w14:textOutline w14:w="0" w14:cap="flat" w14:cmpd="sng" w14:algn="ctr">
+            <w14:noFill/>
+            <w14:prstDash w14:val="solid"/>
+            <w14:round/>
+          </w14:textOutline>
+        </w:rPr>
+        <w:t>h the JEFA app, let me walk you through the user flow and the experience I might have while using it:</w:t>
+      </w:r>
+    </w:p>
+    <w:p>
+      <w:pPr>
+        <w:rPr>
+          <w:color w:val="806000" w:themeColor="accent4" w:themeShade="80"/>
+          <w:sz w:val="32"/>
+          <w:szCs w:val="32"/>
+          <w14:shadow w14:blurRad="38100" w14:dist="19050" w14:dir="2700000" w14:sx="100000" w14:sy="100000" w14:kx="0" w14:ky="0" w14:algn="tl">
+            <w14:schemeClr w14:val="dk1">
+              <w14:alpha w14:val="60000"/>
+            </w14:schemeClr>
+          </w14:shadow>
+          <w14:textOutline w14:w="0" w14:cap="flat" w14:cmpd="sng" w14:algn="ctr">
+            <w14:noFill/>
+            <w14:prstDash w14:val="solid"/>
+            <w14:round/>
+          </w14:textOutline>
+        </w:rPr>
+      </w:pPr>
+    </w:p>
+    <w:p>
+      <w:pPr>
+        <w:rPr>
+          <w:color w:val="806000" w:themeColor="accent4" w:themeShade="80"/>
+          <w:sz w:val="32"/>
+          <w:szCs w:val="32"/>
+          <w14:shadow w14:blurRad="38100" w14:dist="19050" w14:dir="2700000" w14:sx="100000" w14:sy="100000" w14:kx="0" w14:ky="0" w14:algn="tl">
+            <w14:schemeClr w14:val="dk1">
+              <w14:alpha w14:val="60000"/>
+            </w14:schemeClr>
+          </w14:shadow>
+          <w14:textOutline w14:w="0" w14:cap="flat" w14:cmpd="sng" w14:algn="ctr">
+            <w14:noFill/>
+            <w14:prstDash w14:val="solid"/>
+            <w14:round/>
+          </w14:textOutline>
+        </w:rPr>
+      </w:pPr>
+      <w:r>
+        <w:rPr>
+          <w:color w:val="806000" w:themeColor="accent4" w:themeShade="80"/>
+          <w:sz w:val="32"/>
+          <w:szCs w:val="32"/>
+          <w14:shadow w14:blurRad="38100" w14:dist="19050" w14:dir="2700000" w14:sx="100000" w14:sy="100000" w14:kx="0" w14:ky="0" w14:algn="tl">
+            <w14:schemeClr w14:val="dk1">
+              <w14:alpha w14:val="60000"/>
+            </w14:schemeClr>
+          </w14:shadow>
+          <w14:textOutline w14:w="0" w14:cap="flat" w14:cmpd="sng" w14:algn="ctr">
+            <w14:noFill/>
+            <w14:prstDash w14:val="solid"/>
+            <w14:round/>
+          </w14:textOutline>
+        </w:rPr>
+        <w:t xml:space="preserve">1. **Logging </w:t>
+      </w:r>
+      <w:proofErr w:type="gramStart"/>
+      <w:r>
+        <w:rPr>
+          <w:color w:val="806000" w:themeColor="accent4" w:themeShade="80"/>
+          <w:sz w:val="32"/>
+          <w:szCs w:val="32"/>
+          <w14:shadow w14:blurRad="38100" w14:dist="19050" w14:dir="2700000" w14:sx="100000" w14:sy="100000" w14:kx="0" w14:ky="0" w14:algn="tl">
+            <w14:schemeClr w14:val="dk1">
+              <w14:alpha w14:val="60000"/>
+            </w14:schemeClr>
+          </w14:shadow>
+          <w14:textOutline w14:w="0" w14:cap="flat" w14:cmpd="sng" w14:algn="ctr">
+            <w14:noFill/>
+            <w14:prstDash w14:val="solid"/>
+            <w14:round/>
+          </w14:textOutline>
+        </w:rPr>
+        <w:t>In:*</w:t>
+      </w:r>
+      <w:proofErr w:type="gramEnd"/>
+      <w:r>
+        <w:rPr>
+          <w:color w:val="806000" w:themeColor="accent4" w:themeShade="80"/>
+          <w:sz w:val="32"/>
+          <w:szCs w:val="32"/>
+          <w14:shadow w14:blurRad="38100" w14:dist="19050" w14:dir="2700000" w14:sx="100000" w14:sy="100000" w14:kx="0" w14:ky="0" w14:algn="tl">
+            <w14:schemeClr w14:val="dk1">
+              <w14:alpha w14:val="60000"/>
+            </w14:schemeClr>
+          </w14:shadow>
+          <w14:textOutline w14:w="0" w14:cap="flat" w14:cmpd="sng" w14:algn="ctr">
+            <w14:noFill/>
+            <w14:prstDash w14:val="solid"/>
+            <w14:round/>
+          </w14:textOutline>
+        </w:rPr>
+        <w:t>*</w:t>
       </w:r>
     </w:p>
     <w:p>
@@ -7529,7 +7604,45 @@
             <w14:round/>
           </w14:textOutline>
         </w:rPr>
-        <w:t>2. **Dashboard/Main Menu:**</w:t>
+        <w:t xml:space="preserve">2. **Dashboard/Main </w:t>
+      </w:r>
+      <w:proofErr w:type="gramStart"/>
+      <w:r>
+        <w:rPr>
+          <w:color w:val="806000" w:themeColor="accent4" w:themeShade="80"/>
+          <w:sz w:val="32"/>
+          <w:szCs w:val="32"/>
+          <w14:shadow w14:blurRad="38100" w14:dist="19050" w14:dir="2700000" w14:sx="100000" w14:sy="100000" w14:kx="0" w14:ky="0" w14:algn="tl">
+            <w14:schemeClr w14:val="dk1">
+              <w14:alpha w14:val="60000"/>
+            </w14:schemeClr>
+          </w14:shadow>
+          <w14:textOutline w14:w="0" w14:cap="flat" w14:cmpd="sng" w14:algn="ctr">
+            <w14:noFill/>
+            <w14:prstDash w14:val="solid"/>
+            <w14:round/>
+          </w14:textOutline>
+        </w:rPr>
+        <w:t>Menu:*</w:t>
+      </w:r>
+      <w:proofErr w:type="gramEnd"/>
+      <w:r>
+        <w:rPr>
+          <w:color w:val="806000" w:themeColor="accent4" w:themeShade="80"/>
+          <w:sz w:val="32"/>
+          <w:szCs w:val="32"/>
+          <w14:shadow w14:blurRad="38100" w14:dist="19050" w14:dir="2700000" w14:sx="100000" w14:sy="100000" w14:kx="0" w14:ky="0" w14:algn="tl">
+            <w14:schemeClr w14:val="dk1">
+              <w14:alpha w14:val="60000"/>
+            </w14:schemeClr>
+          </w14:shadow>
+          <w14:textOutline w14:w="0" w14:cap="flat" w14:cmpd="sng" w14:algn="ctr">
+            <w14:noFill/>
+            <w14:prstDash w14:val="solid"/>
+            <w14:round/>
+          </w14:textOutline>
+        </w:rPr>
+        <w:t>*</w:t>
       </w:r>
     </w:p>
     <w:p>
@@ -7696,7 +7809,45 @@
             <w14:round/>
           </w14:textOutline>
         </w:rPr>
-        <w:t>3. **Entering Class Data:**</w:t>
+        <w:t xml:space="preserve">3. **Entering Class </w:t>
+      </w:r>
+      <w:proofErr w:type="gramStart"/>
+      <w:r>
+        <w:rPr>
+          <w:color w:val="806000" w:themeColor="accent4" w:themeShade="80"/>
+          <w:sz w:val="32"/>
+          <w:szCs w:val="32"/>
+          <w14:shadow w14:blurRad="38100" w14:dist="19050" w14:dir="2700000" w14:sx="100000" w14:sy="100000" w14:kx="0" w14:ky="0" w14:algn="tl">
+            <w14:schemeClr w14:val="dk1">
+              <w14:alpha w14:val="60000"/>
+            </w14:schemeClr>
+          </w14:shadow>
+          <w14:textOutline w14:w="0" w14:cap="flat" w14:cmpd="sng" w14:algn="ctr">
+            <w14:noFill/>
+            <w14:prstDash w14:val="solid"/>
+            <w14:round/>
+          </w14:textOutline>
+        </w:rPr>
+        <w:t>Data:*</w:t>
+      </w:r>
+      <w:proofErr w:type="gramEnd"/>
+      <w:r>
+        <w:rPr>
+          <w:color w:val="806000" w:themeColor="accent4" w:themeShade="80"/>
+          <w:sz w:val="32"/>
+          <w:szCs w:val="32"/>
+          <w14:shadow w14:blurRad="38100" w14:dist="19050" w14:dir="2700000" w14:sx="100000" w14:sy="100000" w14:kx="0" w14:ky="0" w14:algn="tl">
+            <w14:schemeClr w14:val="dk1">
+              <w14:alpha w14:val="60000"/>
+            </w14:schemeClr>
+          </w14:shadow>
+          <w14:textOutline w14:w="0" w14:cap="flat" w14:cmpd="sng" w14:algn="ctr">
+            <w14:noFill/>
+            <w14:prstDash w14:val="solid"/>
+            <w14:round/>
+          </w14:textOutline>
+        </w:rPr>
+        <w:t>*</w:t>
       </w:r>
     </w:p>
     <w:p>
@@ -7864,7 +8015,45 @@
             <w14:round/>
           </w14:textOutline>
         </w:rPr>
-        <w:t>4. **Generating Hall Data:**</w:t>
+        <w:t xml:space="preserve">4. **Generating Hall </w:t>
+      </w:r>
+      <w:proofErr w:type="gramStart"/>
+      <w:r>
+        <w:rPr>
+          <w:color w:val="806000" w:themeColor="accent4" w:themeShade="80"/>
+          <w:sz w:val="32"/>
+          <w:szCs w:val="32"/>
+          <w14:shadow w14:blurRad="38100" w14:dist="19050" w14:dir="2700000" w14:sx="100000" w14:sy="100000" w14:kx="0" w14:ky="0" w14:algn="tl">
+            <w14:schemeClr w14:val="dk1">
+              <w14:alpha w14:val="60000"/>
+            </w14:schemeClr>
+          </w14:shadow>
+          <w14:textOutline w14:w="0" w14:cap="flat" w14:cmpd="sng" w14:algn="ctr">
+            <w14:noFill/>
+            <w14:prstDash w14:val="solid"/>
+            <w14:round/>
+          </w14:textOutline>
+        </w:rPr>
+        <w:t>Data:*</w:t>
+      </w:r>
+      <w:proofErr w:type="gramEnd"/>
+      <w:r>
+        <w:rPr>
+          <w:color w:val="806000" w:themeColor="accent4" w:themeShade="80"/>
+          <w:sz w:val="32"/>
+          <w:szCs w:val="32"/>
+          <w14:shadow w14:blurRad="38100" w14:dist="19050" w14:dir="2700000" w14:sx="100000" w14:sy="100000" w14:kx="0" w14:ky="0" w14:algn="tl">
+            <w14:schemeClr w14:val="dk1">
+              <w14:alpha w14:val="60000"/>
+            </w14:schemeClr>
+          </w14:shadow>
+          <w14:textOutline w14:w="0" w14:cap="flat" w14:cmpd="sng" w14:algn="ctr">
+            <w14:noFill/>
+            <w14:prstDash w14:val="solid"/>
+            <w14:round/>
+          </w14:textOutline>
+        </w:rPr>
+        <w:t>*</w:t>
       </w:r>
     </w:p>
     <w:p>
@@ -8031,7 +8220,45 @@
             <w14:round/>
           </w14:textOutline>
         </w:rPr>
-        <w:t>5. **Modifying Data:**</w:t>
+        <w:t xml:space="preserve">5. **Modifying </w:t>
+      </w:r>
+      <w:proofErr w:type="gramStart"/>
+      <w:r>
+        <w:rPr>
+          <w:color w:val="806000" w:themeColor="accent4" w:themeShade="80"/>
+          <w:sz w:val="32"/>
+          <w:szCs w:val="32"/>
+          <w14:shadow w14:blurRad="38100" w14:dist="19050" w14:dir="2700000" w14:sx="100000" w14:sy="100000" w14:kx="0" w14:ky="0" w14:algn="tl">
+            <w14:schemeClr w14:val="dk1">
+              <w14:alpha w14:val="60000"/>
+            </w14:schemeClr>
+          </w14:shadow>
+          <w14:textOutline w14:w="0" w14:cap="flat" w14:cmpd="sng" w14:algn="ctr">
+            <w14:noFill/>
+            <w14:prstDash w14:val="solid"/>
+            <w14:round/>
+          </w14:textOutline>
+        </w:rPr>
+        <w:t>Data:*</w:t>
+      </w:r>
+      <w:proofErr w:type="gramEnd"/>
+      <w:r>
+        <w:rPr>
+          <w:color w:val="806000" w:themeColor="accent4" w:themeShade="80"/>
+          <w:sz w:val="32"/>
+          <w:szCs w:val="32"/>
+          <w14:shadow w14:blurRad="38100" w14:dist="19050" w14:dir="2700000" w14:sx="100000" w14:sy="100000" w14:kx="0" w14:ky="0" w14:algn="tl">
+            <w14:schemeClr w14:val="dk1">
+              <w14:alpha w14:val="60000"/>
+            </w14:schemeClr>
+          </w14:shadow>
+          <w14:textOutline w14:w="0" w14:cap="flat" w14:cmpd="sng" w14:algn="ctr">
+            <w14:noFill/>
+            <w14:prstDash w14:val="solid"/>
+            <w14:round/>
+          </w14:textOutline>
+        </w:rPr>
+        <w:t>*</w:t>
       </w:r>
     </w:p>
     <w:p>
@@ -8161,7 +8388,45 @@
             <w14:round/>
           </w14:textOutline>
         </w:rPr>
-        <w:t>6. **Viewing Snapshots:**</w:t>
+        <w:t xml:space="preserve">6. **Viewing </w:t>
+      </w:r>
+      <w:proofErr w:type="gramStart"/>
+      <w:r>
+        <w:rPr>
+          <w:color w:val="806000" w:themeColor="accent4" w:themeShade="80"/>
+          <w:sz w:val="32"/>
+          <w:szCs w:val="32"/>
+          <w14:shadow w14:blurRad="38100" w14:dist="19050" w14:dir="2700000" w14:sx="100000" w14:sy="100000" w14:kx="0" w14:ky="0" w14:algn="tl">
+            <w14:schemeClr w14:val="dk1">
+              <w14:alpha w14:val="60000"/>
+            </w14:schemeClr>
+          </w14:shadow>
+          <w14:textOutline w14:w="0" w14:cap="flat" w14:cmpd="sng" w14:algn="ctr">
+            <w14:noFill/>
+            <w14:prstDash w14:val="solid"/>
+            <w14:round/>
+          </w14:textOutline>
+        </w:rPr>
+        <w:t>Snapshots:*</w:t>
+      </w:r>
+      <w:proofErr w:type="gramEnd"/>
+      <w:r>
+        <w:rPr>
+          <w:color w:val="806000" w:themeColor="accent4" w:themeShade="80"/>
+          <w:sz w:val="32"/>
+          <w:szCs w:val="32"/>
+          <w14:shadow w14:blurRad="38100" w14:dist="19050" w14:dir="2700000" w14:sx="100000" w14:sy="100000" w14:kx="0" w14:ky="0" w14:algn="tl">
+            <w14:schemeClr w14:val="dk1">
+              <w14:alpha w14:val="60000"/>
+            </w14:schemeClr>
+          </w14:shadow>
+          <w14:textOutline w14:w="0" w14:cap="flat" w14:cmpd="sng" w14:algn="ctr">
+            <w14:noFill/>
+            <w14:prstDash w14:val="solid"/>
+            <w14:round/>
+          </w14:textOutline>
+        </w:rPr>
+        <w:t>*</w:t>
       </w:r>
     </w:p>
     <w:p>
@@ -8292,7 +8557,45 @@
             <w14:round/>
           </w14:textOutline>
         </w:rPr>
-        <w:t>7. **Searching Names:**</w:t>
+        <w:t xml:space="preserve">7. **Searching </w:t>
+      </w:r>
+      <w:proofErr w:type="gramStart"/>
+      <w:r>
+        <w:rPr>
+          <w:color w:val="806000" w:themeColor="accent4" w:themeShade="80"/>
+          <w:sz w:val="32"/>
+          <w:szCs w:val="32"/>
+          <w14:shadow w14:blurRad="38100" w14:dist="19050" w14:dir="2700000" w14:sx="100000" w14:sy="100000" w14:kx="0" w14:ky="0" w14:algn="tl">
+            <w14:schemeClr w14:val="dk1">
+              <w14:alpha w14:val="60000"/>
+            </w14:schemeClr>
+          </w14:shadow>
+          <w14:textOutline w14:w="0" w14:cap="flat" w14:cmpd="sng" w14:algn="ctr">
+            <w14:noFill/>
+            <w14:prstDash w14:val="solid"/>
+            <w14:round/>
+          </w14:textOutline>
+        </w:rPr>
+        <w:t>Names:*</w:t>
+      </w:r>
+      <w:proofErr w:type="gramEnd"/>
+      <w:r>
+        <w:rPr>
+          <w:color w:val="806000" w:themeColor="accent4" w:themeShade="80"/>
+          <w:sz w:val="32"/>
+          <w:szCs w:val="32"/>
+          <w14:shadow w14:blurRad="38100" w14:dist="19050" w14:dir="2700000" w14:sx="100000" w14:sy="100000" w14:kx="0" w14:ky="0" w14:algn="tl">
+            <w14:schemeClr w14:val="dk1">
+              <w14:alpha w14:val="60000"/>
+            </w14:schemeClr>
+          </w14:shadow>
+          <w14:textOutline w14:w="0" w14:cap="flat" w14:cmpd="sng" w14:algn="ctr">
+            <w14:noFill/>
+            <w14:prstDash w14:val="solid"/>
+            <w14:round/>
+          </w14:textOutline>
+        </w:rPr>
+        <w:t>*</w:t>
       </w:r>
     </w:p>
     <w:p>
@@ -8422,7 +8725,45 @@
             <w14:round/>
           </w14:textOutline>
         </w:rPr>
-        <w:t>8. **Admin Privileges (Administrator User):**</w:t>
+        <w:t>8. **Admin Privileges (Administrator User</w:t>
+      </w:r>
+      <w:proofErr w:type="gramStart"/>
+      <w:r>
+        <w:rPr>
+          <w:color w:val="806000" w:themeColor="accent4" w:themeShade="80"/>
+          <w:sz w:val="32"/>
+          <w:szCs w:val="32"/>
+          <w14:shadow w14:blurRad="38100" w14:dist="19050" w14:dir="2700000" w14:sx="100000" w14:sy="100000" w14:kx="0" w14:ky="0" w14:algn="tl">
+            <w14:schemeClr w14:val="dk1">
+              <w14:alpha w14:val="60000"/>
+            </w14:schemeClr>
+          </w14:shadow>
+          <w14:textOutline w14:w="0" w14:cap="flat" w14:cmpd="sng" w14:algn="ctr">
+            <w14:noFill/>
+            <w14:prstDash w14:val="solid"/>
+            <w14:round/>
+          </w14:textOutline>
+        </w:rPr>
+        <w:t>):*</w:t>
+      </w:r>
+      <w:proofErr w:type="gramEnd"/>
+      <w:r>
+        <w:rPr>
+          <w:color w:val="806000" w:themeColor="accent4" w:themeShade="80"/>
+          <w:sz w:val="32"/>
+          <w:szCs w:val="32"/>
+          <w14:shadow w14:blurRad="38100" w14:dist="19050" w14:dir="2700000" w14:sx="100000" w14:sy="100000" w14:kx="0" w14:ky="0" w14:algn="tl">
+            <w14:schemeClr w14:val="dk1">
+              <w14:alpha w14:val="60000"/>
+            </w14:schemeClr>
+          </w14:shadow>
+          <w14:textOutline w14:w="0" w14:cap="flat" w14:cmpd="sng" w14:algn="ctr">
+            <w14:noFill/>
+            <w14:prstDash w14:val="solid"/>
+            <w14:round/>
+          </w14:textOutline>
+        </w:rPr>
+        <w:t>*</w:t>
       </w:r>
     </w:p>
     <w:p>
@@ -8552,7 +8893,45 @@
             <w14:round/>
           </w14:textOutline>
         </w:rPr>
-        <w:t>9. **Password Management:**</w:t>
+        <w:t xml:space="preserve">9. **Password </w:t>
+      </w:r>
+      <w:proofErr w:type="gramStart"/>
+      <w:r>
+        <w:rPr>
+          <w:color w:val="806000" w:themeColor="accent4" w:themeShade="80"/>
+          <w:sz w:val="32"/>
+          <w:szCs w:val="32"/>
+          <w14:shadow w14:blurRad="38100" w14:dist="19050" w14:dir="2700000" w14:sx="100000" w14:sy="100000" w14:kx="0" w14:ky="0" w14:algn="tl">
+            <w14:schemeClr w14:val="dk1">
+              <w14:alpha w14:val="60000"/>
+            </w14:schemeClr>
+          </w14:shadow>
+          <w14:textOutline w14:w="0" w14:cap="flat" w14:cmpd="sng" w14:algn="ctr">
+            <w14:noFill/>
+            <w14:prstDash w14:val="solid"/>
+            <w14:round/>
+          </w14:textOutline>
+        </w:rPr>
+        <w:t>Management:*</w:t>
+      </w:r>
+      <w:proofErr w:type="gramEnd"/>
+      <w:r>
+        <w:rPr>
+          <w:color w:val="806000" w:themeColor="accent4" w:themeShade="80"/>
+          <w:sz w:val="32"/>
+          <w:szCs w:val="32"/>
+          <w14:shadow w14:blurRad="38100" w14:dist="19050" w14:dir="2700000" w14:sx="100000" w14:sy="100000" w14:kx="0" w14:ky="0" w14:algn="tl">
+            <w14:schemeClr w14:val="dk1">
+              <w14:alpha w14:val="60000"/>
+            </w14:schemeClr>
+          </w14:shadow>
+          <w14:textOutline w14:w="0" w14:cap="flat" w14:cmpd="sng" w14:algn="ctr">
+            <w14:noFill/>
+            <w14:prstDash w14:val="solid"/>
+            <w14:round/>
+          </w14:textOutline>
+        </w:rPr>
+        <w:t>*</w:t>
       </w:r>
     </w:p>
     <w:p>
@@ -8682,7 +9061,45 @@
             <w14:round/>
           </w14:textOutline>
         </w:rPr>
-        <w:t>10. **Smooth User Experience:**</w:t>
+        <w:t xml:space="preserve">10. **Smooth User </w:t>
+      </w:r>
+      <w:proofErr w:type="gramStart"/>
+      <w:r>
+        <w:rPr>
+          <w:color w:val="806000" w:themeColor="accent4" w:themeShade="80"/>
+          <w:sz w:val="32"/>
+          <w:szCs w:val="32"/>
+          <w14:shadow w14:blurRad="38100" w14:dist="19050" w14:dir="2700000" w14:sx="100000" w14:sy="100000" w14:kx="0" w14:ky="0" w14:algn="tl">
+            <w14:schemeClr w14:val="dk1">
+              <w14:alpha w14:val="60000"/>
+            </w14:schemeClr>
+          </w14:shadow>
+          <w14:textOutline w14:w="0" w14:cap="flat" w14:cmpd="sng" w14:algn="ctr">
+            <w14:noFill/>
+            <w14:prstDash w14:val="solid"/>
+            <w14:round/>
+          </w14:textOutline>
+        </w:rPr>
+        <w:t>Experience:*</w:t>
+      </w:r>
+      <w:proofErr w:type="gramEnd"/>
+      <w:r>
+        <w:rPr>
+          <w:color w:val="806000" w:themeColor="accent4" w:themeShade="80"/>
+          <w:sz w:val="32"/>
+          <w:szCs w:val="32"/>
+          <w14:shadow w14:blurRad="38100" w14:dist="19050" w14:dir="2700000" w14:sx="100000" w14:sy="100000" w14:kx="0" w14:ky="0" w14:algn="tl">
+            <w14:schemeClr w14:val="dk1">
+              <w14:alpha w14:val="60000"/>
+            </w14:schemeClr>
+          </w14:shadow>
+          <w14:textOutline w14:w="0" w14:cap="flat" w14:cmpd="sng" w14:algn="ctr">
+            <w14:noFill/>
+            <w14:prstDash w14:val="solid"/>
+            <w14:round/>
+          </w14:textOutline>
+        </w:rPr>
+        <w:t>*</w:t>
       </w:r>
     </w:p>
     <w:p>
@@ -8850,7 +9267,45 @@
             <w14:round/>
           </w14:textOutline>
         </w:rPr>
-        <w:t>11. **User Roles and Access:**</w:t>
+        <w:t xml:space="preserve">11. **User Roles and </w:t>
+      </w:r>
+      <w:proofErr w:type="gramStart"/>
+      <w:r>
+        <w:rPr>
+          <w:color w:val="806000" w:themeColor="accent4" w:themeShade="80"/>
+          <w:sz w:val="32"/>
+          <w:szCs w:val="32"/>
+          <w14:shadow w14:blurRad="38100" w14:dist="19050" w14:dir="2700000" w14:sx="100000" w14:sy="100000" w14:kx="0" w14:ky="0" w14:algn="tl">
+            <w14:schemeClr w14:val="dk1">
+              <w14:alpha w14:val="60000"/>
+            </w14:schemeClr>
+          </w14:shadow>
+          <w14:textOutline w14:w="0" w14:cap="flat" w14:cmpd="sng" w14:algn="ctr">
+            <w14:noFill/>
+            <w14:prstDash w14:val="solid"/>
+            <w14:round/>
+          </w14:textOutline>
+        </w:rPr>
+        <w:t>Access:*</w:t>
+      </w:r>
+      <w:proofErr w:type="gramEnd"/>
+      <w:r>
+        <w:rPr>
+          <w:color w:val="806000" w:themeColor="accent4" w:themeShade="80"/>
+          <w:sz w:val="32"/>
+          <w:szCs w:val="32"/>
+          <w14:shadow w14:blurRad="38100" w14:dist="19050" w14:dir="2700000" w14:sx="100000" w14:sy="100000" w14:kx="0" w14:ky="0" w14:algn="tl">
+            <w14:schemeClr w14:val="dk1">
+              <w14:alpha w14:val="60000"/>
+            </w14:schemeClr>
+          </w14:shadow>
+          <w14:textOutline w14:w="0" w14:cap="flat" w14:cmpd="sng" w14:algn="ctr">
+            <w14:noFill/>
+            <w14:prstDash w14:val="solid"/>
+            <w14:round/>
+          </w14:textOutline>
+        </w:rPr>
+        <w:t>*</w:t>
       </w:r>
     </w:p>
     <w:p>
@@ -8980,7 +9435,45 @@
             <w14:round/>
           </w14:textOutline>
         </w:rPr>
-        <w:t>12. **Efficiency and Time-saving:**</w:t>
+        <w:t>12. **Efficiency and Time-</w:t>
+      </w:r>
+      <w:proofErr w:type="gramStart"/>
+      <w:r>
+        <w:rPr>
+          <w:color w:val="806000" w:themeColor="accent4" w:themeShade="80"/>
+          <w:sz w:val="32"/>
+          <w:szCs w:val="32"/>
+          <w14:shadow w14:blurRad="38100" w14:dist="19050" w14:dir="2700000" w14:sx="100000" w14:sy="100000" w14:kx="0" w14:ky="0" w14:algn="tl">
+            <w14:schemeClr w14:val="dk1">
+              <w14:alpha w14:val="60000"/>
+            </w14:schemeClr>
+          </w14:shadow>
+          <w14:textOutline w14:w="0" w14:cap="flat" w14:cmpd="sng" w14:algn="ctr">
+            <w14:noFill/>
+            <w14:prstDash w14:val="solid"/>
+            <w14:round/>
+          </w14:textOutline>
+        </w:rPr>
+        <w:t>saving:*</w:t>
+      </w:r>
+      <w:proofErr w:type="gramEnd"/>
+      <w:r>
+        <w:rPr>
+          <w:color w:val="806000" w:themeColor="accent4" w:themeShade="80"/>
+          <w:sz w:val="32"/>
+          <w:szCs w:val="32"/>
+          <w14:shadow w14:blurRad="38100" w14:dist="19050" w14:dir="2700000" w14:sx="100000" w14:sy="100000" w14:kx="0" w14:ky="0" w14:algn="tl">
+            <w14:schemeClr w14:val="dk1">
+              <w14:alpha w14:val="60000"/>
+            </w14:schemeClr>
+          </w14:shadow>
+          <w14:textOutline w14:w="0" w14:cap="flat" w14:cmpd="sng" w14:algn="ctr">
+            <w14:noFill/>
+            <w14:prstDash w14:val="solid"/>
+            <w14:round/>
+          </w14:textOutline>
+        </w:rPr>
+        <w:t>*</w:t>
       </w:r>
     </w:p>
     <w:p>

</xml_diff>